<commit_message>
add updated figs and methods/results of physiology data
</commit_message>
<xml_diff>
--- a/docs/2021NxI_methods_v0.1.docx
+++ b/docs/2021NxI_methods_v0.1.docx
@@ -1,6 +1,6 @@
 
 <file path=word/document.xml><?xml version="1.0" encoding="utf-8"?>
-<w:document xmlns:wpc="http://schemas.microsoft.com/office/word/2010/wordprocessingCanvas" xmlns:cx="http://schemas.microsoft.com/office/drawing/2014/chartex" xmlns:cx1="http://schemas.microsoft.com/office/drawing/2015/9/8/chartex" xmlns:cx2="http://schemas.microsoft.com/office/drawing/2015/10/21/chartex" xmlns:cx3="http://schemas.microsoft.com/office/drawing/2016/5/9/chartex" xmlns:cx4="http://schemas.microsoft.com/office/drawing/2016/5/10/chartex" xmlns:cx5="http://schemas.microsoft.com/office/drawing/2016/5/11/chartex" xmlns:cx6="http://schemas.microsoft.com/office/drawing/2016/5/12/chartex" xmlns:cx7="http://schemas.microsoft.com/office/drawing/2016/5/13/chartex" xmlns:cx8="http://schemas.microsoft.com/office/drawing/2016/5/14/chartex" xmlns:mc="http://schemas.openxmlformats.org/markup-compatibility/2006" xmlns:aink="http://schemas.microsoft.com/office/drawing/2016/ink" xmlns:am3d="http://schemas.microsoft.com/office/drawing/2017/model3d" xmlns:o="urn:schemas-microsoft-com:office:office" xmlns:r="http://schemas.openxmlformats.org/officeDocument/2006/relationships" xmlns:m="http://schemas.openxmlformats.org/officeDocument/2006/math" xmlns:v="urn:schemas-microsoft-com:vml" xmlns:wp14="http://schemas.microsoft.com/office/word/2010/wordprocessingDrawing" xmlns:wp="http://schemas.openxmlformats.org/drawingml/2006/wordprocessingDrawing" xmlns:w10="urn:schemas-microsoft-com:office:word" xmlns:w="http://schemas.openxmlformats.org/wordprocessingml/2006/main" xmlns:w14="http://schemas.microsoft.com/office/word/2010/wordml" xmlns:w15="http://schemas.microsoft.com/office/word/2012/wordml" xmlns:w16cex="http://schemas.microsoft.com/office/word/2018/wordml/cex" xmlns:w16cid="http://schemas.microsoft.com/office/word/2016/wordml/cid" xmlns:w16="http://schemas.microsoft.com/office/word/2018/wordml" xmlns:w16sdtdh="http://schemas.microsoft.com/office/word/2020/wordml/sdtdatahash" xmlns:w16se="http://schemas.microsoft.com/office/word/2015/wordml/symex" xmlns:wpg="http://schemas.microsoft.com/office/word/2010/wordprocessingGroup" xmlns:wpi="http://schemas.microsoft.com/office/word/2010/wordprocessingInk" xmlns:wne="http://schemas.microsoft.com/office/word/2006/wordml" xmlns:wps="http://schemas.microsoft.com/office/word/2010/wordprocessingShape" mc:Ignorable="w14 w15 w16se w16cid w16 w16cex w16sdtdh wp14">
+<w:document xmlns:wpc="http://schemas.microsoft.com/office/word/2010/wordprocessingCanvas" xmlns:cx="http://schemas.microsoft.com/office/drawing/2014/chartex" xmlns:cx1="http://schemas.microsoft.com/office/drawing/2015/9/8/chartex" xmlns:cx2="http://schemas.microsoft.com/office/drawing/2015/10/21/chartex" xmlns:cx3="http://schemas.microsoft.com/office/drawing/2016/5/9/chartex" xmlns:cx4="http://schemas.microsoft.com/office/drawing/2016/5/10/chartex" xmlns:cx5="http://schemas.microsoft.com/office/drawing/2016/5/11/chartex" xmlns:cx6="http://schemas.microsoft.com/office/drawing/2016/5/12/chartex" xmlns:cx7="http://schemas.microsoft.com/office/drawing/2016/5/13/chartex" xmlns:cx8="http://schemas.microsoft.com/office/drawing/2016/5/14/chartex" xmlns:mc="http://schemas.openxmlformats.org/markup-compatibility/2006" xmlns:aink="http://schemas.microsoft.com/office/drawing/2016/ink" xmlns:am3d="http://schemas.microsoft.com/office/drawing/2017/model3d" xmlns:o="urn:schemas-microsoft-com:office:office" xmlns:oel="http://schemas.microsoft.com/office/2019/extlst" xmlns:r="http://schemas.openxmlformats.org/officeDocument/2006/relationships" xmlns:m="http://schemas.openxmlformats.org/officeDocument/2006/math" xmlns:v="urn:schemas-microsoft-com:vml" xmlns:wp14="http://schemas.microsoft.com/office/word/2010/wordprocessingDrawing" xmlns:wp="http://schemas.openxmlformats.org/drawingml/2006/wordprocessingDrawing" xmlns:w10="urn:schemas-microsoft-com:office:word" xmlns:w="http://schemas.openxmlformats.org/wordprocessingml/2006/main" xmlns:w14="http://schemas.microsoft.com/office/word/2010/wordml" xmlns:w15="http://schemas.microsoft.com/office/word/2012/wordml" xmlns:w16cex="http://schemas.microsoft.com/office/word/2018/wordml/cex" xmlns:w16cid="http://schemas.microsoft.com/office/word/2016/wordml/cid" xmlns:w16="http://schemas.microsoft.com/office/word/2018/wordml" xmlns:w16sdtdh="http://schemas.microsoft.com/office/word/2020/wordml/sdtdatahash" xmlns:w16se="http://schemas.microsoft.com/office/word/2015/wordml/symex" xmlns:wpg="http://schemas.microsoft.com/office/word/2010/wordprocessingGroup" xmlns:wpi="http://schemas.microsoft.com/office/word/2010/wordprocessingInk" xmlns:wne="http://schemas.microsoft.com/office/word/2006/wordml" xmlns:wps="http://schemas.microsoft.com/office/word/2010/wordprocessingShape" mc:Ignorable="w14 w15 w16se w16cid w16 w16cex w16sdtdh wp14">
   <w:body>
     <w:p>
       <w:pPr>
@@ -74,10 +74,13 @@
         <w:t xml:space="preserve"> </w:t>
       </w:r>
       <w:r>
-        <w:t xml:space="preserve">Pots and potting mix were steam sanitized </w:t>
-      </w:r>
-      <w:r>
-        <w:t xml:space="preserve">at XX </w:t>
+        <w:t>Pots and potting mix were steam s</w:t>
+      </w:r>
+      <w:r>
+        <w:t>terilized</w:t>
+      </w:r>
+      <w:r>
+        <w:t xml:space="preserve"> at XX </w:t>
       </w:r>
       <w:r>
         <w:rPr>
@@ -93,10 +96,7 @@
         <w:t>C</w:t>
       </w:r>
       <w:r>
-        <w:t xml:space="preserve"> for XX hours prior to</w:t>
-      </w:r>
-      <w:r>
-        <w:t xml:space="preserve"> eliminate any bacterial or fungal growth. Thirty-two randomly selected pots were inoculated with </w:t>
+        <w:t xml:space="preserve"> for XX hours prior to eliminate any bacterial or fungal growth. Thirty-two randomly selected pots were inoculated with </w:t>
       </w:r>
       <w:proofErr w:type="spellStart"/>
       <w:r>
@@ -224,7 +224,7 @@
         <w:rPr>
           <w:rFonts w:cs="Times New Roman"/>
         </w:rPr>
-        <w:instrText>ADDIN CSL_CITATION {"citationItems":[{"id":"ITEM-1","itemData":{"author":[{"dropping-particle":"","family":"Hoagland","given":"Dennis R","non-dropping-particle":"","parse-names":false,"suffix":""},{"dropping-particle":"","family":"Arnon","given":"Daniel I","non-dropping-particle":"","parse-names":false,"suffix":""}],"container-title":"California Agricultural Experiment Station: 347","id":"ITEM-1","issue":"2","issued":{"date-parts":[["1950"]]},"number-of-pages":"347","publisher":"California Agricultural Experiment Station: 347","title":"The water-culture method for growing plants without soil","type":"book","volume":"347"},"uris":["http://www.mendeley.com/documents/?uuid=dd11fb6a-bf0e-4621-ae2a-1fd2345a784e"]}],"mendeley":{"formattedCitation":"(Hoagland &amp; Arnon, 1950)","plainTextFormattedCitation":"(Hoagland &amp; Arnon, 1950)"},"properties":{"noteIndex":0},"schema":"https://github.com/citation-style-language/schema/raw/master/csl-citation.json"}</w:instrText>
+        <w:instrText>ADDIN CSL_CITATION {"citationItems":[{"id":"ITEM-1","itemData":{"author":[{"dropping-particle":"","family":"Hoagland","given":"Dennis R","non-dropping-particle":"","parse-names":false,"suffix":""},{"dropping-particle":"","family":"Arnon","given":"Daniel I","non-dropping-particle":"","parse-names":false,"suffix":""}],"container-title":"California Agricultural Experiment Station: 347","id":"ITEM-1","issue":"2","issued":{"date-parts":[["1950"]]},"number-of-pages":"347","publisher":"California Agricultural Experiment Station: 347","title":"The water-culture method for growing plants without soil","type":"book","volume":"347"},"uris":["http://www.mendeley.com/documents/?uuid=dd11fb6a-bf0e-4621-ae2a-1fd2345a784e"]}],"mendeley":{"formattedCitation":"(Hoagland &amp; Arnon, 1950)","plainTextFormattedCitation":"(Hoagland &amp; Arnon, 1950)","previouslyFormattedCitation":"(Hoagland &amp; Arnon, 1950)"},"properties":{"noteIndex":0},"schema":"https://github.com/citation-style-language/schema/raw/master/csl-citation.json"}</w:instrText>
       </w:r>
       <w:r>
         <w:rPr>
@@ -344,7 +344,13 @@
         <w:rPr>
           <w:color w:val="000000"/>
         </w:rPr>
-        <w:t xml:space="preserve">We sampled </w:t>
+        <w:t>Six weeks after experiment initiation, w</w:t>
+      </w:r>
+      <w:r>
+        <w:rPr>
+          <w:color w:val="000000"/>
+        </w:rPr>
+        <w:t xml:space="preserve">e sampled </w:t>
       </w:r>
       <w:r>
         <w:rPr>
@@ -374,25 +380,279 @@
         <w:rPr>
           <w:color w:val="000000"/>
         </w:rPr>
-        <w:t xml:space="preserve"> from each </w:t>
-      </w:r>
-      <w:r>
-        <w:rPr>
-          <w:color w:val="000000"/>
-        </w:rPr>
-        <w:t xml:space="preserve">experimental </w:t>
-      </w:r>
-      <w:r>
-        <w:rPr>
-          <w:color w:val="000000"/>
-        </w:rPr>
-        <w:t xml:space="preserve">individual </w:t>
+        <w:t xml:space="preserve"> </w:t>
       </w:r>
       <w:r>
         <w:t>for gas exchange measurements</w:t>
       </w:r>
       <w:r>
-        <w:t xml:space="preserve"> approximately six weeks after experiment initiation</w:t>
+        <w:t xml:space="preserve">. </w:t>
+      </w:r>
+      <w:r>
+        <w:rPr>
+          <w:color w:val="000000"/>
+        </w:rPr>
+        <w:t xml:space="preserve">Leaves were attached to a </w:t>
+      </w:r>
+      <w:r>
+        <w:rPr>
+          <w:color w:val="000000"/>
+        </w:rPr>
+        <w:t>Li-COR LI-6800 (Li-COR Bioscience, Lincoln, Nebraska, USA) portable photosynthesis machine to measure net photosynthesis (</w:t>
+      </w:r>
+      <w:proofErr w:type="spellStart"/>
+      <w:r>
+        <w:rPr>
+          <w:i/>
+          <w:iCs/>
+          <w:color w:val="000000"/>
+        </w:rPr>
+        <w:t>A</w:t>
+      </w:r>
+      <w:r>
+        <w:rPr>
+          <w:color w:val="000000"/>
+          <w:vertAlign w:val="subscript"/>
+        </w:rPr>
+        <w:t>net</w:t>
+      </w:r>
+      <w:proofErr w:type="spellEnd"/>
+      <w:r>
+        <w:rPr>
+          <w:color w:val="000000"/>
+        </w:rPr>
+        <w:t xml:space="preserve">; </w:t>
+      </w:r>
+      <w:r>
+        <w:rPr>
+          <w:color w:val="000000"/>
+          <w:lang w:val="el-GR"/>
+        </w:rPr>
+        <w:t>μ</w:t>
+      </w:r>
+      <w:r>
+        <w:rPr>
+          <w:color w:val="000000"/>
+        </w:rPr>
+        <w:t>mol m</w:t>
+      </w:r>
+      <w:r>
+        <w:rPr>
+          <w:color w:val="000000"/>
+          <w:vertAlign w:val="superscript"/>
+        </w:rPr>
+        <w:t>-2</w:t>
+      </w:r>
+      <w:r>
+        <w:rPr>
+          <w:color w:val="000000"/>
+        </w:rPr>
+        <w:t xml:space="preserve"> s</w:t>
+      </w:r>
+      <w:r>
+        <w:rPr>
+          <w:color w:val="000000"/>
+          <w:vertAlign w:val="superscript"/>
+        </w:rPr>
+        <w:t>-1</w:t>
+      </w:r>
+      <w:r>
+        <w:rPr>
+          <w:color w:val="000000"/>
+        </w:rPr>
+        <w:t>)</w:t>
+      </w:r>
+      <w:r>
+        <w:rPr>
+          <w:color w:val="000000"/>
+        </w:rPr>
+        <w:t>, stomatal conductance (</w:t>
+      </w:r>
+      <w:proofErr w:type="spellStart"/>
+      <w:r>
+        <w:rPr>
+          <w:i/>
+          <w:iCs/>
+          <w:color w:val="000000"/>
+        </w:rPr>
+        <w:t>g</w:t>
+      </w:r>
+      <w:r>
+        <w:rPr>
+          <w:color w:val="000000"/>
+          <w:vertAlign w:val="subscript"/>
+        </w:rPr>
+        <w:t>s</w:t>
+      </w:r>
+      <w:proofErr w:type="spellEnd"/>
+      <w:r>
+        <w:rPr>
+          <w:color w:val="000000"/>
+        </w:rPr>
+        <w:t>; mmol mol</w:t>
+      </w:r>
+      <w:r>
+        <w:rPr>
+          <w:color w:val="000000"/>
+          <w:vertAlign w:val="superscript"/>
+        </w:rPr>
+        <w:t>-1</w:t>
+      </w:r>
+      <w:r>
+        <w:rPr>
+          <w:color w:val="000000"/>
+        </w:rPr>
+        <w:t>),</w:t>
+      </w:r>
+      <w:r>
+        <w:rPr>
+          <w:color w:val="000000"/>
+        </w:rPr>
+        <w:t xml:space="preserve"> and intercellular CO</w:t>
+      </w:r>
+      <w:r>
+        <w:rPr>
+          <w:color w:val="000000"/>
+          <w:vertAlign w:val="subscript"/>
+        </w:rPr>
+        <w:t>2</w:t>
+      </w:r>
+      <w:r>
+        <w:rPr>
+          <w:color w:val="000000"/>
+        </w:rPr>
+        <w:t xml:space="preserve"> concentration (</w:t>
+      </w:r>
+      <w:r>
+        <w:rPr>
+          <w:i/>
+          <w:iCs/>
+          <w:color w:val="000000"/>
+        </w:rPr>
+        <w:t>C</w:t>
+      </w:r>
+      <w:r>
+        <w:rPr>
+          <w:color w:val="000000"/>
+          <w:vertAlign w:val="subscript"/>
+        </w:rPr>
+        <w:t>i</w:t>
+      </w:r>
+      <w:r>
+        <w:rPr>
+          <w:color w:val="000000"/>
+        </w:rPr>
+        <w:t>; µmol mol</w:t>
+      </w:r>
+      <w:r>
+        <w:rPr>
+          <w:color w:val="000000"/>
+          <w:vertAlign w:val="superscript"/>
+        </w:rPr>
+        <w:t>-1</w:t>
+      </w:r>
+      <w:r>
+        <w:rPr>
+          <w:color w:val="000000"/>
+        </w:rPr>
+        <w:t>) at different atmospheric CO</w:t>
+      </w:r>
+      <w:r>
+        <w:rPr>
+          <w:color w:val="000000"/>
+          <w:vertAlign w:val="subscript"/>
+        </w:rPr>
+        <w:t>2</w:t>
+      </w:r>
+      <w:r>
+        <w:rPr>
+          <w:color w:val="000000"/>
+        </w:rPr>
+        <w:t xml:space="preserve"> (</w:t>
+      </w:r>
+      <w:r>
+        <w:rPr>
+          <w:i/>
+          <w:iCs/>
+          <w:color w:val="000000"/>
+        </w:rPr>
+        <w:t>C</w:t>
+      </w:r>
+      <w:r>
+        <w:rPr>
+          <w:color w:val="000000"/>
+          <w:vertAlign w:val="subscript"/>
+        </w:rPr>
+        <w:t>a</w:t>
+      </w:r>
+      <w:r>
+        <w:rPr>
+          <w:color w:val="000000"/>
+        </w:rPr>
+        <w:t>; µmol mol</w:t>
+      </w:r>
+      <w:r>
+        <w:rPr>
+          <w:color w:val="000000"/>
+          <w:vertAlign w:val="superscript"/>
+        </w:rPr>
+        <w:t>-1</w:t>
+      </w:r>
+      <w:r>
+        <w:rPr>
+          <w:color w:val="000000"/>
+        </w:rPr>
+        <w:t>) concentrations</w:t>
+      </w:r>
+      <w:r>
+        <w:rPr>
+          <w:color w:val="000000"/>
+        </w:rPr>
+        <w:t xml:space="preserve"> (i.e., an </w:t>
+      </w:r>
+      <w:proofErr w:type="spellStart"/>
+      <w:r>
+        <w:rPr>
+          <w:i/>
+          <w:iCs/>
+          <w:color w:val="000000"/>
+        </w:rPr>
+        <w:t>A</w:t>
+      </w:r>
+      <w:r>
+        <w:rPr>
+          <w:color w:val="000000"/>
+          <w:vertAlign w:val="subscript"/>
+        </w:rPr>
+        <w:t>net</w:t>
+      </w:r>
+      <w:proofErr w:type="spellEnd"/>
+      <w:r>
+        <w:rPr>
+          <w:color w:val="000000"/>
+        </w:rPr>
+        <w:t>/</w:t>
+      </w:r>
+      <w:r>
+        <w:rPr>
+          <w:i/>
+          <w:iCs/>
+          <w:color w:val="000000"/>
+        </w:rPr>
+        <w:t>C</w:t>
+      </w:r>
+      <w:r>
+        <w:rPr>
+          <w:color w:val="000000"/>
+          <w:vertAlign w:val="subscript"/>
+        </w:rPr>
+        <w:t>i</w:t>
+      </w:r>
+      <w:r>
+        <w:rPr>
+          <w:color w:val="000000"/>
+        </w:rPr>
+        <w:t xml:space="preserve"> curve)</w:t>
       </w:r>
       <w:r>
         <w:rPr>
@@ -402,15 +662,11 @@
       </w:r>
       <w:r>
         <w:rPr>
-          <w:color w:val="000000"/>
-        </w:rPr>
-        <w:t xml:space="preserve"> Leaves were attached to a </w:t>
-      </w:r>
-      <w:r>
-        <w:rPr>
-          <w:color w:val="000000"/>
-        </w:rPr>
-        <w:t>Li-COR LI-6800 (Li-COR Bioscience, Lincoln, Nebraska, USA) portable photosynthesis machine to measure net photosynthesis (</w:t>
+          <w:i/>
+          <w:iCs/>
+          <w:color w:val="000000"/>
+        </w:rPr>
+        <w:t xml:space="preserve"> </w:t>
       </w:r>
       <w:proofErr w:type="spellStart"/>
       <w:r>
@@ -426,6 +682,149 @@
           <w:color w:val="000000"/>
           <w:vertAlign w:val="subscript"/>
         </w:rPr>
+        <w:t>net</w:t>
+      </w:r>
+      <w:proofErr w:type="spellEnd"/>
+      <w:r>
+        <w:rPr>
+          <w:color w:val="000000"/>
+        </w:rPr>
+        <w:t>/</w:t>
+      </w:r>
+      <w:r>
+        <w:rPr>
+          <w:i/>
+          <w:iCs/>
+          <w:color w:val="000000"/>
+        </w:rPr>
+        <w:t>C</w:t>
+      </w:r>
+      <w:r>
+        <w:rPr>
+          <w:color w:val="000000"/>
+          <w:vertAlign w:val="subscript"/>
+        </w:rPr>
+        <w:t>i</w:t>
+      </w:r>
+      <w:r>
+        <w:rPr>
+          <w:color w:val="000000"/>
+        </w:rPr>
+        <w:t xml:space="preserve"> curve</w:t>
+      </w:r>
+      <w:r>
+        <w:rPr>
+          <w:color w:val="000000"/>
+        </w:rPr>
+        <w:t>s were conducted</w:t>
+      </w:r>
+      <w:r>
+        <w:rPr>
+          <w:color w:val="000000"/>
+        </w:rPr>
+        <w:t xml:space="preserve"> under saturat</w:t>
+      </w:r>
+      <w:r>
+        <w:rPr>
+          <w:color w:val="000000"/>
+        </w:rPr>
+        <w:t>ing</w:t>
+      </w:r>
+      <w:r>
+        <w:rPr>
+          <w:color w:val="000000"/>
+        </w:rPr>
+        <w:t xml:space="preserve"> light conditions (</w:t>
+      </w:r>
+      <w:r>
+        <w:rPr>
+          <w:color w:val="000000"/>
+        </w:rPr>
+        <w:t>1,500</w:t>
+      </w:r>
+      <w:r>
+        <w:rPr>
+          <w:color w:val="000000"/>
+        </w:rPr>
+        <w:t xml:space="preserve"> </w:t>
+      </w:r>
+      <w:r>
+        <w:rPr>
+          <w:color w:val="000000"/>
+          <w:lang w:val="el-GR"/>
+        </w:rPr>
+        <w:t>μ</w:t>
+      </w:r>
+      <w:r>
+        <w:rPr>
+          <w:color w:val="000000"/>
+        </w:rPr>
+        <w:t>mol m</w:t>
+      </w:r>
+      <w:r>
+        <w:rPr>
+          <w:color w:val="000000"/>
+          <w:vertAlign w:val="superscript"/>
+        </w:rPr>
+        <w:t>-2</w:t>
+      </w:r>
+      <w:r>
+        <w:rPr>
+          <w:color w:val="000000"/>
+        </w:rPr>
+        <w:t xml:space="preserve"> s</w:t>
+      </w:r>
+      <w:r>
+        <w:rPr>
+          <w:color w:val="000000"/>
+          <w:vertAlign w:val="superscript"/>
+        </w:rPr>
+        <w:t>-1</w:t>
+      </w:r>
+      <w:r>
+        <w:rPr>
+          <w:color w:val="000000"/>
+        </w:rPr>
+        <w:t>)</w:t>
+      </w:r>
+      <w:r>
+        <w:rPr>
+          <w:color w:val="000000"/>
+        </w:rPr>
+        <w:t>, 50% relative humidity, and cuvette temperature set to 25</w:t>
+      </w:r>
+      <w:r>
+        <w:rPr>
+          <w:color w:val="000000"/>
+        </w:rPr>
+        <w:sym w:font="Symbol" w:char="F0B0"/>
+      </w:r>
+      <w:r>
+        <w:rPr>
+          <w:color w:val="000000"/>
+        </w:rPr>
+        <w:t>C</w:t>
+      </w:r>
+      <w:r>
+        <w:rPr>
+          <w:color w:val="000000"/>
+        </w:rPr>
+        <w:t xml:space="preserve">. We measured </w:t>
+      </w:r>
+      <w:proofErr w:type="spellStart"/>
+      <w:r>
+        <w:rPr>
+          <w:i/>
+          <w:iCs/>
+          <w:color w:val="000000"/>
+        </w:rPr>
+        <w:t>A</w:t>
+      </w:r>
+      <w:r>
+        <w:rPr>
+          <w:color w:val="000000"/>
+          <w:vertAlign w:val="subscript"/>
+        </w:rPr>
         <w:t>area</w:t>
       </w:r>
       <w:proofErr w:type="spellEnd"/>
@@ -433,6 +832,102 @@
         <w:rPr>
           <w:color w:val="000000"/>
         </w:rPr>
+        <w:t xml:space="preserve">, </w:t>
+      </w:r>
+      <w:proofErr w:type="spellStart"/>
+      <w:r>
+        <w:rPr>
+          <w:i/>
+          <w:iCs/>
+          <w:color w:val="000000"/>
+        </w:rPr>
+        <w:t>g</w:t>
+      </w:r>
+      <w:r>
+        <w:rPr>
+          <w:color w:val="000000"/>
+          <w:vertAlign w:val="subscript"/>
+        </w:rPr>
+        <w:t>s</w:t>
+      </w:r>
+      <w:proofErr w:type="spellEnd"/>
+      <w:r>
+        <w:rPr>
+          <w:color w:val="000000"/>
+        </w:rPr>
+        <w:t xml:space="preserve">, and </w:t>
+      </w:r>
+      <w:r>
+        <w:rPr>
+          <w:i/>
+          <w:iCs/>
+          <w:color w:val="000000"/>
+        </w:rPr>
+        <w:t>C</w:t>
+      </w:r>
+      <w:r>
+        <w:rPr>
+          <w:color w:val="000000"/>
+          <w:vertAlign w:val="subscript"/>
+        </w:rPr>
+        <w:t>i</w:t>
+      </w:r>
+      <w:r>
+        <w:rPr>
+          <w:color w:val="000000"/>
+        </w:rPr>
+        <w:t xml:space="preserve"> at each of </w:t>
+      </w:r>
+      <w:r>
+        <w:rPr>
+          <w:color w:val="000000"/>
+        </w:rPr>
+        <w:t>the following reference CO</w:t>
+      </w:r>
+      <w:r>
+        <w:rPr>
+          <w:color w:val="000000"/>
+          <w:vertAlign w:val="subscript"/>
+        </w:rPr>
+        <w:t>2</w:t>
+      </w:r>
+      <w:r>
+        <w:rPr>
+          <w:color w:val="000000"/>
+        </w:rPr>
+        <w:t xml:space="preserve"> concentration</w:t>
+      </w:r>
+      <w:r>
+        <w:rPr>
+          <w:color w:val="000000"/>
+        </w:rPr>
+        <w:t>s</w:t>
+      </w:r>
+      <w:r>
+        <w:rPr>
+          <w:color w:val="000000"/>
+        </w:rPr>
+        <w:t xml:space="preserve"> (</w:t>
+      </w:r>
+      <w:r>
+        <w:rPr>
+          <w:i/>
+          <w:iCs/>
+          <w:color w:val="000000"/>
+        </w:rPr>
+        <w:t>C</w:t>
+      </w:r>
+      <w:r>
+        <w:rPr>
+          <w:color w:val="000000"/>
+          <w:vertAlign w:val="subscript"/>
+        </w:rPr>
+        <w:t>a</w:t>
+      </w:r>
+      <w:r>
+        <w:rPr>
+          <w:color w:val="000000"/>
+        </w:rPr>
         <w:t xml:space="preserve">; </w:t>
       </w:r>
       <w:r>
@@ -446,6 +941,187 @@
         <w:rPr>
           <w:color w:val="000000"/>
         </w:rPr>
+        <w:t>mol mol</w:t>
+      </w:r>
+      <w:r>
+        <w:rPr>
+          <w:color w:val="000000"/>
+          <w:vertAlign w:val="superscript"/>
+        </w:rPr>
+        <w:t>-1</w:t>
+      </w:r>
+      <w:r>
+        <w:rPr>
+          <w:color w:val="000000"/>
+        </w:rPr>
+        <w:t>): 400,</w:t>
+      </w:r>
+      <w:r>
+        <w:rPr>
+          <w:color w:val="000000"/>
+        </w:rPr>
+        <w:t xml:space="preserve"> 300, 200, 100</w:t>
+      </w:r>
+      <w:r>
+        <w:rPr>
+          <w:color w:val="000000"/>
+        </w:rPr>
+        <w:t xml:space="preserve"> 50, 400, 400, 600, 800, 1000, 1200, 1500</w:t>
+      </w:r>
+      <w:r>
+        <w:rPr>
+          <w:color w:val="000000"/>
+        </w:rPr>
+        <w:t>, and 2000</w:t>
+      </w:r>
+      <w:r>
+        <w:rPr>
+          <w:color w:val="000000"/>
+        </w:rPr>
+        <w:t>.</w:t>
+      </w:r>
+      <w:r>
+        <w:rPr>
+          <w:color w:val="000000"/>
+        </w:rPr>
+        <w:t xml:space="preserve"> </w:t>
+      </w:r>
+      <w:r>
+        <w:rPr>
+          <w:color w:val="000000"/>
+          <w:highlight w:val="yellow"/>
+        </w:rPr>
+        <w:t xml:space="preserve">We also collected </w:t>
+      </w:r>
+      <w:r>
+        <w:rPr>
+          <w:color w:val="000000"/>
+          <w:highlight w:val="yellow"/>
+        </w:rPr>
+        <w:t xml:space="preserve">chlorophyll </w:t>
+      </w:r>
+      <w:r>
+        <w:rPr>
+          <w:color w:val="000000"/>
+          <w:highlight w:val="yellow"/>
+        </w:rPr>
+        <w:t xml:space="preserve">fluorescence </w:t>
+      </w:r>
+      <w:r>
+        <w:rPr>
+          <w:color w:val="000000"/>
+          <w:highlight w:val="yellow"/>
+        </w:rPr>
+        <w:t>measurements for</w:t>
+      </w:r>
+      <w:r>
+        <w:rPr>
+          <w:color w:val="000000"/>
+          <w:highlight w:val="yellow"/>
+        </w:rPr>
+        <w:t xml:space="preserve"> each focal leaf using a </w:t>
+      </w:r>
+      <w:proofErr w:type="spellStart"/>
+      <w:r>
+        <w:rPr>
+          <w:color w:val="000000"/>
+          <w:highlight w:val="yellow"/>
+        </w:rPr>
+        <w:t>MultispeQ</w:t>
+      </w:r>
+      <w:proofErr w:type="spellEnd"/>
+      <w:r>
+        <w:rPr>
+          <w:color w:val="000000"/>
+          <w:highlight w:val="yellow"/>
+        </w:rPr>
+        <w:t xml:space="preserve"> (</w:t>
+      </w:r>
+      <w:proofErr w:type="spellStart"/>
+      <w:r>
+        <w:rPr>
+          <w:color w:val="000000"/>
+          <w:highlight w:val="yellow"/>
+        </w:rPr>
+        <w:t>PhotosynQ</w:t>
+      </w:r>
+      <w:proofErr w:type="spellEnd"/>
+      <w:r>
+        <w:rPr>
+          <w:color w:val="000000"/>
+          <w:highlight w:val="yellow"/>
+        </w:rPr>
+        <w:t xml:space="preserve">, East Lansing, MI, USA) </w:t>
+      </w:r>
+      <w:r>
+        <w:rPr>
+          <w:color w:val="000000"/>
+          <w:highlight w:val="yellow"/>
+        </w:rPr>
+        <w:t>device</w:t>
+      </w:r>
+      <w:r>
+        <w:rPr>
+          <w:color w:val="000000"/>
+        </w:rPr>
+        <w:t xml:space="preserve">. </w:t>
+      </w:r>
+      <w:r>
+        <w:rPr>
+          <w:color w:val="000000"/>
+        </w:rPr>
+        <w:t>Finally, we subjected individuals to at least a 30-minute period</w:t>
+      </w:r>
+      <w:r>
+        <w:rPr>
+          <w:color w:val="000000"/>
+        </w:rPr>
+        <w:t xml:space="preserve"> of no light </w:t>
+      </w:r>
+      <w:r>
+        <w:rPr>
+          <w:color w:val="000000"/>
+        </w:rPr>
+        <w:t xml:space="preserve">and quantified dark </w:t>
+      </w:r>
+      <w:r>
+        <w:rPr>
+          <w:color w:val="000000"/>
+        </w:rPr>
+        <w:t>respiration (</w:t>
+      </w:r>
+      <w:r>
+        <w:rPr>
+          <w:i/>
+          <w:iCs/>
+          <w:color w:val="000000"/>
+        </w:rPr>
+        <w:t>R</w:t>
+      </w:r>
+      <w:r>
+        <w:rPr>
+          <w:color w:val="000000"/>
+          <w:vertAlign w:val="subscript"/>
+        </w:rPr>
+        <w:t>d</w:t>
+      </w:r>
+      <w:r>
+        <w:rPr>
+          <w:color w:val="000000"/>
+        </w:rPr>
+        <w:t xml:space="preserve">; </w:t>
+      </w:r>
+      <w:r>
+        <w:rPr>
+          <w:color w:val="000000"/>
+          <w:lang w:val="el-GR"/>
+        </w:rPr>
+        <w:t>μ</w:t>
+      </w:r>
+      <w:r>
+        <w:rPr>
+          <w:color w:val="000000"/>
+        </w:rPr>
         <w:t>mol m</w:t>
       </w:r>
       <w:r>
@@ -478,7 +1154,31 @@
         <w:rPr>
           <w:color w:val="000000"/>
         </w:rPr>
-        <w:t>, stomatal conductance (</w:t>
+        <w:t>, again using a</w:t>
+      </w:r>
+      <w:r>
+        <w:rPr>
+          <w:color w:val="000000"/>
+        </w:rPr>
+        <w:t xml:space="preserve"> </w:t>
+      </w:r>
+      <w:r>
+        <w:rPr>
+          <w:color w:val="000000"/>
+        </w:rPr>
+        <w:t>Li-COR LI-6800</w:t>
+      </w:r>
+      <w:r>
+        <w:rPr>
+          <w:color w:val="000000"/>
+        </w:rPr>
+        <w:t xml:space="preserve"> </w:t>
+      </w:r>
+      <w:r>
+        <w:rPr>
+          <w:color w:val="000000"/>
+        </w:rPr>
+        <w:t xml:space="preserve">under the same relative humidity and temperature settings as the </w:t>
       </w:r>
       <w:proofErr w:type="spellStart"/>
       <w:r>
@@ -487,53 +1187,21 @@
           <w:iCs/>
           <w:color w:val="000000"/>
         </w:rPr>
-        <w:t>g</w:t>
-      </w:r>
-      <w:r>
-        <w:rPr>
-          <w:color w:val="000000"/>
-          <w:vertAlign w:val="subscript"/>
-        </w:rPr>
-        <w:t>s</w:t>
+        <w:t>A</w:t>
+      </w:r>
+      <w:r>
+        <w:rPr>
+          <w:color w:val="000000"/>
+          <w:vertAlign w:val="subscript"/>
+        </w:rPr>
+        <w:t>area</w:t>
       </w:r>
       <w:proofErr w:type="spellEnd"/>
       <w:r>
         <w:rPr>
           <w:color w:val="000000"/>
         </w:rPr>
-        <w:t>; mmol mol</w:t>
-      </w:r>
-      <w:r>
-        <w:rPr>
-          <w:color w:val="000000"/>
-          <w:vertAlign w:val="superscript"/>
-        </w:rPr>
-        <w:t>-1</w:t>
-      </w:r>
-      <w:r>
-        <w:rPr>
-          <w:color w:val="000000"/>
-        </w:rPr>
-        <w:t>),</w:t>
-      </w:r>
-      <w:r>
-        <w:rPr>
-          <w:color w:val="000000"/>
-        </w:rPr>
-        <w:t xml:space="preserve"> and intercellular CO</w:t>
-      </w:r>
-      <w:r>
-        <w:rPr>
-          <w:color w:val="000000"/>
-          <w:vertAlign w:val="subscript"/>
-        </w:rPr>
-        <w:t>2</w:t>
-      </w:r>
-      <w:r>
-        <w:rPr>
-          <w:color w:val="000000"/>
-        </w:rPr>
-        <w:t xml:space="preserve"> concentration (</w:t>
+        <w:t>/</w:t>
       </w:r>
       <w:r>
         <w:rPr>
@@ -554,129 +1222,13 @@
         <w:rPr>
           <w:color w:val="000000"/>
         </w:rPr>
-        <w:t>; µmol mol</w:t>
-      </w:r>
-      <w:r>
-        <w:rPr>
-          <w:color w:val="000000"/>
-          <w:vertAlign w:val="superscript"/>
-        </w:rPr>
-        <w:t>-1</w:t>
-      </w:r>
-      <w:r>
-        <w:rPr>
-          <w:color w:val="000000"/>
-        </w:rPr>
-        <w:t>) at different atmospheric CO</w:t>
-      </w:r>
-      <w:r>
-        <w:rPr>
-          <w:color w:val="000000"/>
-          <w:vertAlign w:val="subscript"/>
-        </w:rPr>
-        <w:t>2</w:t>
-      </w:r>
-      <w:r>
-        <w:rPr>
-          <w:color w:val="000000"/>
-        </w:rPr>
-        <w:t xml:space="preserve"> (</w:t>
-      </w:r>
-      <w:r>
-        <w:rPr>
-          <w:i/>
-          <w:iCs/>
-          <w:color w:val="000000"/>
-        </w:rPr>
-        <w:t>C</w:t>
-      </w:r>
-      <w:r>
-        <w:rPr>
-          <w:color w:val="000000"/>
-          <w:vertAlign w:val="subscript"/>
-        </w:rPr>
-        <w:t>a</w:t>
-      </w:r>
-      <w:r>
-        <w:rPr>
-          <w:color w:val="000000"/>
-        </w:rPr>
-        <w:t>; µmol mol</w:t>
-      </w:r>
-      <w:r>
-        <w:rPr>
-          <w:color w:val="000000"/>
-          <w:vertAlign w:val="superscript"/>
-        </w:rPr>
-        <w:t>-1</w:t>
-      </w:r>
-      <w:r>
-        <w:rPr>
-          <w:color w:val="000000"/>
-        </w:rPr>
-        <w:t>) concentrations</w:t>
-      </w:r>
-      <w:r>
-        <w:rPr>
-          <w:color w:val="000000"/>
-        </w:rPr>
-        <w:t xml:space="preserve"> (i.e., an </w:t>
-      </w:r>
-      <w:proofErr w:type="spellStart"/>
-      <w:r>
-        <w:rPr>
-          <w:i/>
-          <w:iCs/>
-          <w:color w:val="000000"/>
-        </w:rPr>
-        <w:t>A</w:t>
-      </w:r>
-      <w:r>
-        <w:rPr>
-          <w:color w:val="000000"/>
-          <w:vertAlign w:val="subscript"/>
-        </w:rPr>
-        <w:t>area</w:t>
-      </w:r>
-      <w:proofErr w:type="spellEnd"/>
-      <w:r>
-        <w:rPr>
-          <w:color w:val="000000"/>
-        </w:rPr>
-        <w:t>/</w:t>
-      </w:r>
-      <w:r>
-        <w:rPr>
-          <w:i/>
-          <w:iCs/>
-          <w:color w:val="000000"/>
-        </w:rPr>
-        <w:t>C</w:t>
-      </w:r>
-      <w:r>
-        <w:rPr>
-          <w:color w:val="000000"/>
-          <w:vertAlign w:val="subscript"/>
-        </w:rPr>
-        <w:t>i</w:t>
-      </w:r>
-      <w:r>
-        <w:rPr>
-          <w:color w:val="000000"/>
-        </w:rPr>
-        <w:t xml:space="preserve"> curve)</w:t>
-      </w:r>
-      <w:r>
-        <w:rPr>
-          <w:color w:val="000000"/>
-        </w:rPr>
-        <w:t xml:space="preserve"> under saturated light conditions (</w:t>
-      </w:r>
-      <w:r>
-        <w:rPr>
-          <w:color w:val="000000"/>
-        </w:rPr>
-        <w:t>1,500</w:t>
+        <w:t xml:space="preserve"> curve with </w:t>
+      </w:r>
+      <w:r>
+        <w:rPr>
+          <w:color w:val="000000"/>
+        </w:rPr>
+        <w:t>incoming</w:t>
       </w:r>
       <w:r>
         <w:rPr>
@@ -687,234 +1239,8 @@
       <w:r>
         <w:rPr>
           <w:color w:val="000000"/>
-          <w:lang w:val="el-GR"/>
-        </w:rPr>
-        <w:t>μ</w:t>
-      </w:r>
-      <w:r>
-        <w:rPr>
-          <w:color w:val="000000"/>
-        </w:rPr>
-        <w:t>mol m</w:t>
-      </w:r>
-      <w:r>
-        <w:rPr>
-          <w:color w:val="000000"/>
-          <w:vertAlign w:val="superscript"/>
-        </w:rPr>
-        <w:t>-2</w:t>
-      </w:r>
-      <w:r>
-        <w:rPr>
-          <w:color w:val="000000"/>
-        </w:rPr>
-        <w:t xml:space="preserve"> s</w:t>
-      </w:r>
-      <w:r>
-        <w:rPr>
-          <w:color w:val="000000"/>
-          <w:vertAlign w:val="superscript"/>
-        </w:rPr>
-        <w:t>-1</w:t>
-      </w:r>
-      <w:r>
-        <w:rPr>
-          <w:color w:val="000000"/>
-        </w:rPr>
-        <w:t>)</w:t>
-      </w:r>
-      <w:r>
-        <w:rPr>
-          <w:color w:val="000000"/>
-        </w:rPr>
-        <w:t>, 50% relative humidity, and cuvette temperature set to 25</w:t>
-      </w:r>
-      <w:r>
-        <w:rPr>
-          <w:color w:val="000000"/>
-        </w:rPr>
-        <w:sym w:font="Symbol" w:char="F0B0"/>
-      </w:r>
-      <w:r>
-        <w:rPr>
-          <w:color w:val="000000"/>
-        </w:rPr>
-        <w:t>C</w:t>
-      </w:r>
-      <w:r>
-        <w:rPr>
-          <w:color w:val="000000"/>
-        </w:rPr>
-        <w:t xml:space="preserve">. We measured </w:t>
-      </w:r>
-      <w:proofErr w:type="spellStart"/>
-      <w:r>
-        <w:rPr>
-          <w:i/>
-          <w:iCs/>
-          <w:color w:val="000000"/>
-        </w:rPr>
-        <w:t>A</w:t>
-      </w:r>
-      <w:r>
-        <w:rPr>
-          <w:color w:val="000000"/>
-          <w:vertAlign w:val="subscript"/>
-        </w:rPr>
-        <w:t>area</w:t>
-      </w:r>
-      <w:proofErr w:type="spellEnd"/>
-      <w:r>
-        <w:rPr>
-          <w:color w:val="000000"/>
-        </w:rPr>
-        <w:t xml:space="preserve">, </w:t>
-      </w:r>
-      <w:proofErr w:type="spellStart"/>
-      <w:r>
-        <w:rPr>
-          <w:i/>
-          <w:iCs/>
-          <w:color w:val="000000"/>
-        </w:rPr>
-        <w:t>g</w:t>
-      </w:r>
-      <w:r>
-        <w:rPr>
-          <w:color w:val="000000"/>
-          <w:vertAlign w:val="subscript"/>
-        </w:rPr>
-        <w:t>s</w:t>
-      </w:r>
-      <w:proofErr w:type="spellEnd"/>
-      <w:r>
-        <w:rPr>
-          <w:color w:val="000000"/>
-        </w:rPr>
-        <w:t xml:space="preserve">, and </w:t>
-      </w:r>
-      <w:r>
-        <w:rPr>
-          <w:i/>
-          <w:iCs/>
-          <w:color w:val="000000"/>
-        </w:rPr>
-        <w:t>C</w:t>
-      </w:r>
-      <w:r>
-        <w:rPr>
-          <w:color w:val="000000"/>
-          <w:vertAlign w:val="subscript"/>
-        </w:rPr>
-        <w:t>i</w:t>
-      </w:r>
-      <w:r>
-        <w:rPr>
-          <w:color w:val="000000"/>
-        </w:rPr>
-        <w:t xml:space="preserve"> at each of </w:t>
-      </w:r>
-      <w:r>
-        <w:rPr>
-          <w:color w:val="000000"/>
-        </w:rPr>
-        <w:t>the following reference CO</w:t>
-      </w:r>
-      <w:r>
-        <w:rPr>
-          <w:color w:val="000000"/>
-          <w:vertAlign w:val="subscript"/>
-        </w:rPr>
-        <w:t>2</w:t>
-      </w:r>
-      <w:r>
-        <w:rPr>
-          <w:color w:val="000000"/>
-        </w:rPr>
-        <w:t xml:space="preserve"> concentration</w:t>
-      </w:r>
-      <w:r>
-        <w:rPr>
-          <w:color w:val="000000"/>
-        </w:rPr>
-        <w:t>s</w:t>
-      </w:r>
-      <w:r>
-        <w:rPr>
-          <w:color w:val="000000"/>
-        </w:rPr>
-        <w:t xml:space="preserve"> (</w:t>
-      </w:r>
-      <w:r>
-        <w:rPr>
-          <w:i/>
-          <w:iCs/>
-          <w:color w:val="000000"/>
-        </w:rPr>
-        <w:t>C</w:t>
-      </w:r>
-      <w:r>
-        <w:rPr>
-          <w:color w:val="000000"/>
-          <w:vertAlign w:val="subscript"/>
-        </w:rPr>
-        <w:t>a</w:t>
-      </w:r>
-      <w:r>
-        <w:rPr>
-          <w:color w:val="000000"/>
-        </w:rPr>
-        <w:t xml:space="preserve">; </w:t>
-      </w:r>
-      <w:r>
-        <w:rPr>
-          <w:color w:val="000000"/>
-          <w:lang w:val="el-GR"/>
-        </w:rPr>
-        <w:t>μ</w:t>
-      </w:r>
-      <w:r>
-        <w:rPr>
-          <w:color w:val="000000"/>
-        </w:rPr>
-        <w:t>mol mol</w:t>
-      </w:r>
-      <w:r>
-        <w:rPr>
-          <w:color w:val="000000"/>
-          <w:vertAlign w:val="superscript"/>
-        </w:rPr>
-        <w:t>-1</w:t>
-      </w:r>
-      <w:r>
-        <w:rPr>
-          <w:color w:val="000000"/>
-        </w:rPr>
-        <w:t>): 400,</w:t>
-      </w:r>
-      <w:r>
-        <w:rPr>
-          <w:color w:val="000000"/>
-        </w:rPr>
-        <w:t xml:space="preserve"> 300, 200, 100</w:t>
-      </w:r>
-      <w:r>
-        <w:rPr>
-          <w:color w:val="000000"/>
-        </w:rPr>
-        <w:t xml:space="preserve"> 50, 400, 400, 600, 800, 1000, 1200, 1500</w:t>
-      </w:r>
-      <w:r>
-        <w:rPr>
-          <w:color w:val="000000"/>
-        </w:rPr>
-        <w:t>, and 2000</w:t>
-      </w:r>
-      <w:r>
-        <w:rPr>
-          <w:color w:val="000000"/>
-        </w:rPr>
-        <w:t>.</w:t>
+        </w:rPr>
+        <w:t>radiation</w:t>
       </w:r>
       <w:r>
         <w:rPr>
@@ -926,235 +1252,7 @@
         <w:rPr>
           <w:color w:val="000000"/>
         </w:rPr>
-        <w:t xml:space="preserve">We also collected </w:t>
-      </w:r>
-      <w:r>
-        <w:rPr>
-          <w:color w:val="000000"/>
-        </w:rPr>
-        <w:t xml:space="preserve">chlorophyll </w:t>
-      </w:r>
-      <w:r>
-        <w:rPr>
-          <w:color w:val="000000"/>
-        </w:rPr>
-        <w:t xml:space="preserve">fluorescence </w:t>
-      </w:r>
-      <w:r>
-        <w:rPr>
-          <w:color w:val="000000"/>
-        </w:rPr>
-        <w:t>measurements for</w:t>
-      </w:r>
-      <w:r>
-        <w:rPr>
-          <w:color w:val="000000"/>
-        </w:rPr>
-        <w:t xml:space="preserve"> each focal leaf using a </w:t>
-      </w:r>
-      <w:proofErr w:type="spellStart"/>
-      <w:r>
-        <w:rPr>
-          <w:color w:val="000000"/>
-        </w:rPr>
-        <w:t>MultispeQ</w:t>
-      </w:r>
-      <w:proofErr w:type="spellEnd"/>
-      <w:r>
-        <w:rPr>
-          <w:color w:val="000000"/>
-        </w:rPr>
-        <w:t xml:space="preserve"> (</w:t>
-      </w:r>
-      <w:proofErr w:type="spellStart"/>
-      <w:r>
-        <w:rPr>
-          <w:color w:val="000000"/>
-        </w:rPr>
-        <w:t>PhotosynQ</w:t>
-      </w:r>
-      <w:proofErr w:type="spellEnd"/>
-      <w:r>
-        <w:rPr>
-          <w:color w:val="000000"/>
-        </w:rPr>
-        <w:t xml:space="preserve">, East Lansing, MI, USA) </w:t>
-      </w:r>
-      <w:r>
-        <w:rPr>
-          <w:color w:val="000000"/>
-        </w:rPr>
-        <w:t xml:space="preserve">device. </w:t>
-      </w:r>
-      <w:r>
-        <w:rPr>
-          <w:color w:val="000000"/>
-        </w:rPr>
-        <w:t>Finally, we subjected individuals to at least a 30-minute period</w:t>
-      </w:r>
-      <w:r>
-        <w:rPr>
-          <w:color w:val="000000"/>
-        </w:rPr>
-        <w:t xml:space="preserve"> of no light </w:t>
-      </w:r>
-      <w:r>
-        <w:rPr>
-          <w:color w:val="000000"/>
-        </w:rPr>
-        <w:t xml:space="preserve">and quantified dark </w:t>
-      </w:r>
-      <w:r>
-        <w:rPr>
-          <w:color w:val="000000"/>
-        </w:rPr>
-        <w:t>respiration (</w:t>
-      </w:r>
-      <w:r>
-        <w:rPr>
-          <w:i/>
-          <w:iCs/>
-          <w:color w:val="000000"/>
-        </w:rPr>
-        <w:t>R</w:t>
-      </w:r>
-      <w:r>
-        <w:rPr>
-          <w:color w:val="000000"/>
-          <w:vertAlign w:val="subscript"/>
-        </w:rPr>
-        <w:t>d</w:t>
-      </w:r>
-      <w:r>
-        <w:rPr>
-          <w:color w:val="000000"/>
-        </w:rPr>
-        <w:t xml:space="preserve">; </w:t>
-      </w:r>
-      <w:r>
-        <w:rPr>
-          <w:color w:val="000000"/>
-          <w:lang w:val="el-GR"/>
-        </w:rPr>
-        <w:t>μ</w:t>
-      </w:r>
-      <w:r>
-        <w:rPr>
-          <w:color w:val="000000"/>
-        </w:rPr>
-        <w:t>mol m</w:t>
-      </w:r>
-      <w:r>
-        <w:rPr>
-          <w:color w:val="000000"/>
-          <w:vertAlign w:val="superscript"/>
-        </w:rPr>
-        <w:t>-2</w:t>
-      </w:r>
-      <w:r>
-        <w:rPr>
-          <w:color w:val="000000"/>
-        </w:rPr>
-        <w:t xml:space="preserve"> s</w:t>
-      </w:r>
-      <w:r>
-        <w:rPr>
-          <w:color w:val="000000"/>
-          <w:vertAlign w:val="superscript"/>
-        </w:rPr>
-        <w:t>-1</w:t>
-      </w:r>
-      <w:r>
-        <w:rPr>
-          <w:color w:val="000000"/>
-        </w:rPr>
-        <w:t>)</w:t>
-      </w:r>
-      <w:r>
-        <w:rPr>
-          <w:color w:val="000000"/>
-        </w:rPr>
-        <w:t>, again using a</w:t>
-      </w:r>
-      <w:r>
-        <w:rPr>
-          <w:color w:val="000000"/>
-        </w:rPr>
-        <w:t xml:space="preserve"> </w:t>
-      </w:r>
-      <w:r>
-        <w:rPr>
-          <w:color w:val="000000"/>
-        </w:rPr>
-        <w:t>Li-COR LI-6800</w:t>
-      </w:r>
-      <w:r>
-        <w:rPr>
-          <w:color w:val="000000"/>
-        </w:rPr>
-        <w:t xml:space="preserve"> </w:t>
-      </w:r>
-      <w:r>
-        <w:rPr>
-          <w:color w:val="000000"/>
-        </w:rPr>
-        <w:t xml:space="preserve">under the same relative humidity and temperature settings as the </w:t>
-      </w:r>
-      <w:proofErr w:type="spellStart"/>
-      <w:r>
-        <w:rPr>
-          <w:i/>
-          <w:iCs/>
-          <w:color w:val="000000"/>
-        </w:rPr>
-        <w:t>A</w:t>
-      </w:r>
-      <w:r>
-        <w:rPr>
-          <w:color w:val="000000"/>
-          <w:vertAlign w:val="subscript"/>
-        </w:rPr>
-        <w:t>area</w:t>
-      </w:r>
-      <w:proofErr w:type="spellEnd"/>
-      <w:r>
-        <w:rPr>
-          <w:color w:val="000000"/>
-        </w:rPr>
-        <w:t>/</w:t>
-      </w:r>
-      <w:r>
-        <w:rPr>
-          <w:i/>
-          <w:iCs/>
-          <w:color w:val="000000"/>
-        </w:rPr>
-        <w:t>C</w:t>
-      </w:r>
-      <w:r>
-        <w:rPr>
-          <w:color w:val="000000"/>
-          <w:vertAlign w:val="subscript"/>
-        </w:rPr>
-        <w:t>i</w:t>
-      </w:r>
-      <w:r>
-        <w:rPr>
-          <w:color w:val="000000"/>
-        </w:rPr>
-        <w:t xml:space="preserve"> curve)</w:t>
-      </w:r>
-      <w:r>
-        <w:rPr>
-          <w:color w:val="000000"/>
-        </w:rPr>
-        <w:t xml:space="preserve"> with </w:t>
-      </w:r>
-      <w:r>
-        <w:rPr>
-          <w:color w:val="000000"/>
-        </w:rPr>
-        <w:t>incoming radiation set to 0</w:t>
+        <w:t>set to 0</w:t>
       </w:r>
       <w:r>
         <w:rPr>
@@ -1585,95 +1683,134 @@
         <w:rPr>
           <w:color w:val="000000"/>
         </w:rPr>
-        <w:t xml:space="preserve">, Inc., Valencia, CA, USA) </w:t>
-      </w:r>
-      <w:r>
-        <w:rPr>
-          <w:color w:val="000000"/>
-        </w:rPr>
-        <w:t>and leaf</w:t>
-      </w:r>
-      <w:r>
-        <w:rPr>
-          <w:color w:val="000000"/>
+        <w:t xml:space="preserve">, Inc., Valencia, CA, USA). </w:t>
+      </w:r>
+      <w:r>
+        <w:rPr>
+          <w:color w:val="000000"/>
+        </w:rPr>
+        <w:t xml:space="preserve">Leaf nitrogen </w:t>
+      </w:r>
+      <w:r>
+        <w:rPr>
+          <w:color w:val="000000"/>
+        </w:rPr>
+        <w:t>mass</w:t>
+      </w:r>
+      <w:r>
+        <w:rPr>
+          <w:color w:val="000000"/>
+        </w:rPr>
+        <w:t xml:space="preserve"> per unit leaf area (</w:t>
+      </w:r>
+      <w:proofErr w:type="spellStart"/>
+      <w:r>
+        <w:rPr>
+          <w:i/>
+          <w:color w:val="000000"/>
+        </w:rPr>
+        <w:t>N</w:t>
+      </w:r>
+      <w:r>
+        <w:rPr>
+          <w:iCs/>
+          <w:color w:val="000000"/>
+          <w:vertAlign w:val="subscript"/>
+        </w:rPr>
+        <w:t>area</w:t>
+      </w:r>
+      <w:proofErr w:type="spellEnd"/>
+      <w:r>
+        <w:rPr>
+          <w:color w:val="000000"/>
+        </w:rPr>
+        <w:t>; g m</w:t>
+      </w:r>
+      <w:r>
+        <w:rPr>
+          <w:color w:val="000000"/>
+          <w:vertAlign w:val="superscript"/>
+        </w:rPr>
+        <w:t>-2</w:t>
+      </w:r>
+      <w:r>
+        <w:rPr>
+          <w:color w:val="000000"/>
+        </w:rPr>
+        <w:t>) was</w:t>
+      </w:r>
+      <w:r>
+        <w:rPr>
+          <w:color w:val="000000"/>
+        </w:rPr>
+        <w:t xml:space="preserve"> then</w:t>
+      </w:r>
+      <w:r>
+        <w:rPr>
+          <w:color w:val="000000"/>
+        </w:rPr>
+        <w:t xml:space="preserve"> calculated by dividing</w:t>
+      </w:r>
+      <w:r>
+        <w:rPr>
+          <w:i/>
+          <w:iCs/>
         </w:rPr>
         <w:t xml:space="preserve"> </w:t>
       </w:r>
-      <w:r>
-        <w:rPr>
-          <w:color w:val="000000"/>
-          <w:lang w:val="el-GR"/>
-        </w:rPr>
-        <w:t>δ</w:t>
-      </w:r>
-      <w:r>
-        <w:rPr>
+      <w:proofErr w:type="spellStart"/>
+      <w:r>
+        <w:rPr>
+          <w:i/>
+          <w:iCs/>
+        </w:rPr>
+        <w:t>N</w:t>
+      </w:r>
+      <w:r>
+        <w:rPr>
+          <w:vertAlign w:val="subscript"/>
+        </w:rPr>
+        <w:t>mass</w:t>
+      </w:r>
+      <w:proofErr w:type="spellEnd"/>
+      <w:r>
+        <w:rPr>
+          <w:color w:val="000000"/>
+        </w:rPr>
+        <w:t xml:space="preserve"> by </w:t>
+      </w:r>
+      <w:r>
+        <w:rPr>
+          <w:i/>
+          <w:color w:val="000000"/>
+        </w:rPr>
+        <w:t>SLA</w:t>
+      </w:r>
+      <w:r>
+        <w:rPr>
+          <w:iCs/>
+          <w:color w:val="000000"/>
+        </w:rPr>
+        <w:t>, then multiplying by 10,000 to convert cm</w:t>
+      </w:r>
+      <w:r>
+        <w:rPr>
+          <w:iCs/>
           <w:color w:val="000000"/>
           <w:vertAlign w:val="superscript"/>
         </w:rPr>
-        <w:t>13</w:t>
-      </w:r>
-      <w:r>
-        <w:rPr>
-          <w:color w:val="000000"/>
-        </w:rPr>
-        <w:t>C</w:t>
-      </w:r>
-      <w:r>
-        <w:rPr>
-          <w:color w:val="000000"/>
-        </w:rPr>
-        <w:t xml:space="preserve"> through isotope ratio mass spectroscopy</w:t>
-      </w:r>
-      <w:r>
-        <w:rPr>
-          <w:color w:val="000000"/>
-        </w:rPr>
-        <w:t xml:space="preserve">. </w:t>
-      </w:r>
-      <w:r>
-        <w:rPr>
-          <w:color w:val="000000"/>
-        </w:rPr>
-        <w:t xml:space="preserve">Leaf nitrogen </w:t>
-      </w:r>
-      <w:r>
-        <w:rPr>
-          <w:color w:val="000000"/>
-        </w:rPr>
-        <w:t>mass</w:t>
-      </w:r>
-      <w:r>
-        <w:rPr>
-          <w:color w:val="000000"/>
-        </w:rPr>
-        <w:t xml:space="preserve"> per unit leaf area (</w:t>
-      </w:r>
-      <w:proofErr w:type="spellStart"/>
-      <w:r>
-        <w:rPr>
-          <w:i/>
-          <w:color w:val="000000"/>
-        </w:rPr>
-        <w:t>N</w:t>
-      </w:r>
-      <w:r>
-        <w:rPr>
-          <w:iCs/>
-          <w:color w:val="000000"/>
-          <w:vertAlign w:val="subscript"/>
-        </w:rPr>
-        <w:t>area</w:t>
-      </w:r>
-      <w:proofErr w:type="spellEnd"/>
-      <w:r>
-        <w:rPr>
-          <w:color w:val="000000"/>
-        </w:rPr>
-        <w:t>; g m</w:t>
-      </w:r>
-      <w:r>
-        <w:rPr>
+        <w:t>-2</w:t>
+      </w:r>
+      <w:r>
+        <w:rPr>
+          <w:iCs/>
+          <w:color w:val="000000"/>
+        </w:rPr>
+        <w:t xml:space="preserve"> to m</w:t>
+      </w:r>
+      <w:r>
+        <w:rPr>
+          <w:iCs/>
           <w:color w:val="000000"/>
           <w:vertAlign w:val="superscript"/>
         </w:rPr>
@@ -1683,1338 +1820,13 @@
         <w:rPr>
           <w:color w:val="000000"/>
         </w:rPr>
-        <w:t>) was</w:t>
-      </w:r>
-      <w:r>
-        <w:rPr>
-          <w:color w:val="000000"/>
-        </w:rPr>
-        <w:t xml:space="preserve"> then</w:t>
-      </w:r>
-      <w:r>
-        <w:rPr>
-          <w:color w:val="000000"/>
-        </w:rPr>
-        <w:t xml:space="preserve"> calculated by dividing</w:t>
-      </w:r>
-      <w:r>
-        <w:rPr>
-          <w:i/>
-          <w:iCs/>
+        <w:t>.</w:t>
+      </w:r>
+      <w:r>
+        <w:rPr>
+          <w:color w:val="000000"/>
         </w:rPr>
         <w:t xml:space="preserve"> </w:t>
-      </w:r>
-      <w:proofErr w:type="spellStart"/>
-      <w:r>
-        <w:rPr>
-          <w:i/>
-          <w:iCs/>
-        </w:rPr>
-        <w:t>N</w:t>
-      </w:r>
-      <w:r>
-        <w:rPr>
-          <w:vertAlign w:val="subscript"/>
-        </w:rPr>
-        <w:t>mass</w:t>
-      </w:r>
-      <w:proofErr w:type="spellEnd"/>
-      <w:r>
-        <w:rPr>
-          <w:color w:val="000000"/>
-        </w:rPr>
-        <w:t xml:space="preserve"> by </w:t>
-      </w:r>
-      <w:r>
-        <w:rPr>
-          <w:i/>
-          <w:color w:val="000000"/>
-        </w:rPr>
-        <w:t>SLA</w:t>
-      </w:r>
-      <w:r>
-        <w:rPr>
-          <w:color w:val="000000"/>
-        </w:rPr>
-        <w:t>.</w:t>
-      </w:r>
-      <w:r>
-        <w:rPr>
-          <w:color w:val="000000"/>
-        </w:rPr>
-        <w:t xml:space="preserve"> </w:t>
-      </w:r>
-    </w:p>
-    <w:p>
-      <w:pPr>
-        <w:autoSpaceDE w:val="0"/>
-        <w:autoSpaceDN w:val="0"/>
-        <w:adjustRightInd w:val="0"/>
-        <w:spacing w:line="360" w:lineRule="auto"/>
-        <w:ind w:firstLine="720"/>
-        <w:rPr>
-          <w:color w:val="000000"/>
-        </w:rPr>
-      </w:pPr>
-      <w:r>
-        <w:rPr>
-          <w:color w:val="000000"/>
-        </w:rPr>
-        <w:t xml:space="preserve">We used leaf </w:t>
-      </w:r>
-      <w:r>
-        <w:rPr>
-          <w:color w:val="000000"/>
-          <w:lang w:val="el-GR"/>
-        </w:rPr>
-        <w:t>δ</w:t>
-      </w:r>
-      <w:r>
-        <w:rPr>
-          <w:color w:val="000000"/>
-          <w:vertAlign w:val="superscript"/>
-        </w:rPr>
-        <w:t>13</w:t>
-      </w:r>
-      <w:r>
-        <w:rPr>
-          <w:color w:val="000000"/>
-        </w:rPr>
-        <w:t>C</w:t>
-      </w:r>
-      <w:r>
-        <w:rPr>
-          <w:color w:val="000000"/>
-        </w:rPr>
-        <w:t xml:space="preserve"> values to estimate the ratio of intercellular (</w:t>
-      </w:r>
-      <w:r>
-        <w:rPr>
-          <w:i/>
-          <w:color w:val="000000"/>
-        </w:rPr>
-        <w:t>C</w:t>
-      </w:r>
-      <w:r>
-        <w:rPr>
-          <w:color w:val="000000"/>
-          <w:vertAlign w:val="subscript"/>
-        </w:rPr>
-        <w:t>i</w:t>
-      </w:r>
-      <w:r>
-        <w:rPr>
-          <w:color w:val="000000"/>
-        </w:rPr>
-        <w:t>) to extracellular (</w:t>
-      </w:r>
-      <w:r>
-        <w:rPr>
-          <w:i/>
-          <w:color w:val="000000"/>
-        </w:rPr>
-        <w:t>C</w:t>
-      </w:r>
-      <w:r>
-        <w:rPr>
-          <w:color w:val="000000"/>
-          <w:vertAlign w:val="subscript"/>
-        </w:rPr>
-        <w:t>a</w:t>
-      </w:r>
-      <w:r>
-        <w:rPr>
-          <w:color w:val="000000"/>
-        </w:rPr>
-        <w:t>) CO</w:t>
-      </w:r>
-      <w:r>
-        <w:rPr>
-          <w:color w:val="000000"/>
-          <w:vertAlign w:val="subscript"/>
-        </w:rPr>
-        <w:t>2</w:t>
-      </w:r>
-      <w:r>
-        <w:rPr>
-          <w:color w:val="000000"/>
-        </w:rPr>
-        <w:t xml:space="preserve"> (</w:t>
-      </w:r>
-      <w:r>
-        <w:rPr>
-          <w:color w:val="000000"/>
-          <w:lang w:val="el-GR"/>
-        </w:rPr>
-        <w:t>χ</w:t>
-      </w:r>
-      <w:r>
-        <w:rPr>
-          <w:color w:val="000000"/>
-        </w:rPr>
-        <w:t>; Pa Pa</w:t>
-      </w:r>
-      <w:r>
-        <w:rPr>
-          <w:color w:val="000000"/>
-          <w:vertAlign w:val="superscript"/>
-        </w:rPr>
-        <w:t>-1</w:t>
-      </w:r>
-      <w:r>
-        <w:rPr>
-          <w:color w:val="000000"/>
-        </w:rPr>
-        <w:t xml:space="preserve">) following the approach of </w:t>
-      </w:r>
-      <w:r>
-        <w:rPr>
-          <w:color w:val="000000"/>
-        </w:rPr>
-        <w:fldChar w:fldCharType="begin" w:fldLock="1"/>
-      </w:r>
-      <w:r>
-        <w:rPr>
-          <w:color w:val="000000"/>
-        </w:rPr>
-        <w:instrText>ADDIN CSL_CITATION {"citationItems":[{"id":"ITEM-1","itemData":{"DOI":"10.1146/annurev.pp.40.060189.002443","ISSN":"1040-2519","author":[{"dropping-particle":"","family":"Farquhar","given":"Graham D","non-dropping-particle":"","parse-names":false,"suffix":""},{"dropping-particle":"","family":"Ehleringer","given":"J R","non-dropping-particle":"","parse-names":false,"suffix":""},{"dropping-particle":"","family":"Hubick","given":"K T","non-dropping-particle":"","parse-names":false,"suffix":""}],"container-title":"Annual Review of Plant Physiology and Plant Molecular Biology","id":"ITEM-1","issue":"1","issued":{"date-parts":[["1989","6"]]},"page":"503-537","title":"Carbon isotope discrimination and photosynthesis","type":"article-journal","volume":"40"},"uris":["http://www.mendeley.com/documents/?uuid=d77967cc-0b2e-490f-ab7d-545a165fb29b"]}],"mendeley":{"formattedCitation":"(Farquhar &lt;i&gt;et al.&lt;/i&gt;, 1989)","manualFormatting":"Farquhar et al. (1989)","plainTextFormattedCitation":"(Farquhar et al., 1989)","previouslyFormattedCitation":"(Farquhar &lt;i&gt;et al.&lt;/i&gt;, 1989)"},"properties":{"noteIndex":0},"schema":"https://github.com/citation-style-language/schema/raw/master/csl-citation.json"}</w:instrText>
-      </w:r>
-      <w:r>
-        <w:rPr>
-          <w:color w:val="000000"/>
-        </w:rPr>
-        <w:fldChar w:fldCharType="separate"/>
-      </w:r>
-      <w:r>
-        <w:rPr>
-          <w:noProof/>
-          <w:color w:val="000000"/>
-        </w:rPr>
-        <w:t xml:space="preserve">Farquhar </w:t>
-      </w:r>
-      <w:r>
-        <w:rPr>
-          <w:i/>
-          <w:noProof/>
-          <w:color w:val="000000"/>
-        </w:rPr>
-        <w:t>et al</w:t>
-      </w:r>
-      <w:r>
-        <w:rPr>
-          <w:i/>
-          <w:noProof/>
-          <w:color w:val="000000"/>
-        </w:rPr>
-        <w:t>.</w:t>
-      </w:r>
-      <w:r>
-        <w:rPr>
-          <w:noProof/>
-          <w:color w:val="000000"/>
-        </w:rPr>
-        <w:t xml:space="preserve"> </w:t>
-      </w:r>
-      <w:r>
-        <w:rPr>
-          <w:noProof/>
-          <w:color w:val="000000"/>
-        </w:rPr>
-        <w:t>(</w:t>
-      </w:r>
-      <w:r>
-        <w:rPr>
-          <w:noProof/>
-          <w:color w:val="000000"/>
-        </w:rPr>
-        <w:t>1989)</w:t>
-      </w:r>
-      <w:r>
-        <w:rPr>
-          <w:color w:val="000000"/>
-        </w:rPr>
-        <w:fldChar w:fldCharType="end"/>
-      </w:r>
-      <w:r>
-        <w:rPr>
-          <w:color w:val="000000"/>
-        </w:rPr>
-        <w:t xml:space="preserve"> as described in </w:t>
-      </w:r>
-      <w:r>
-        <w:rPr>
-          <w:color w:val="000000"/>
-        </w:rPr>
-        <w:fldChar w:fldCharType="begin" w:fldLock="1"/>
-      </w:r>
-      <w:r>
-        <w:rPr>
-          <w:color w:val="000000"/>
-        </w:rPr>
-        <w:instrText>ADDIN CSL_CITATION {"citationItems":[{"id":"ITEM-1","itemData":{"DOI":"10.1111/nph.12423","ISSN":"0028-646X","author":[{"dropping-particle":"","family":"Cernusak","given":"Lucas A","non-dropping-particle":"","parse-names":false,"suffix":""},{"dropping-particle":"","family":"Ubierna","given":"Nerea","non-dropping-particle":"","parse-names":false,"suffix":""},{"dropping-particle":"","family":"Winter","given":"Klaus","non-dropping-particle":"","parse-names":false,"suffix":""},{"dropping-particle":"","family":"Holtum","given":"Joseph A M","non-dropping-particle":"","parse-names":false,"suffix":""},{"dropping-particle":"","family":"Marshall","given":"John D","non-dropping-particle":"","parse-names":false,"suffix":""},{"dropping-particle":"","family":"Farquhar","given":"Graham D","non-dropping-particle":"","parse-names":false,"suffix":""}],"container-title":"New Phytologist","id":"ITEM-1","issue":"4","issued":{"date-parts":[["2013","12","31"]]},"page":"950-965","title":"Environmental and physiological determinants of carbon isotope discrimination in terrestrial plants","type":"article-journal","volume":"200"},"uris":["http://www.mendeley.com/documents/?uuid=cd886a9c-b742-409f-8839-609e52483372"]}],"mendeley":{"formattedCitation":"(Cernusak &lt;i&gt;et al.&lt;/i&gt;, 2013)","manualFormatting":"Cernusak et al. (2013","plainTextFormattedCitation":"(Cernusak et al., 2013)","previouslyFormattedCitation":"(Cernusak &lt;i&gt;et al.&lt;/i&gt;, 2013)"},"properties":{"noteIndex":0},"schema":"https://github.com/citation-style-language/schema/raw/master/csl-citation.json"}</w:instrText>
-      </w:r>
-      <w:r>
-        <w:rPr>
-          <w:color w:val="000000"/>
-        </w:rPr>
-        <w:fldChar w:fldCharType="separate"/>
-      </w:r>
-      <w:r>
-        <w:rPr>
-          <w:noProof/>
-          <w:color w:val="000000"/>
-        </w:rPr>
-        <w:t xml:space="preserve">Cernusak </w:t>
-      </w:r>
-      <w:r>
-        <w:rPr>
-          <w:i/>
-          <w:noProof/>
-          <w:color w:val="000000"/>
-        </w:rPr>
-        <w:t>et al.</w:t>
-      </w:r>
-      <w:r>
-        <w:rPr>
-          <w:noProof/>
-          <w:color w:val="000000"/>
-        </w:rPr>
-        <w:t xml:space="preserve"> (</w:t>
-      </w:r>
-      <w:r>
-        <w:rPr>
-          <w:noProof/>
-          <w:color w:val="000000"/>
-        </w:rPr>
-        <w:t>2013</w:t>
-      </w:r>
-      <w:r>
-        <w:rPr>
-          <w:color w:val="000000"/>
-        </w:rPr>
-        <w:fldChar w:fldCharType="end"/>
-      </w:r>
-      <w:r>
-        <w:rPr>
-          <w:color w:val="000000"/>
-        </w:rPr>
-        <w:t>).</w:t>
-      </w:r>
-      <w:r>
-        <w:rPr>
-          <w:color w:val="000000" w:themeColor="text1"/>
-        </w:rPr>
-        <w:t xml:space="preserve"> While intercellular and extracellular CO</w:t>
-      </w:r>
-      <w:r>
-        <w:rPr>
-          <w:color w:val="000000" w:themeColor="text1"/>
-          <w:vertAlign w:val="subscript"/>
-        </w:rPr>
-        <w:t>2</w:t>
-      </w:r>
-      <w:r>
-        <w:rPr>
-          <w:color w:val="000000" w:themeColor="text1"/>
-        </w:rPr>
-        <w:t xml:space="preserve"> concentrations were directly measured during each </w:t>
-      </w:r>
-      <w:r>
-        <w:rPr>
-          <w:color w:val="000000"/>
-        </w:rPr>
-        <w:t>CO</w:t>
-      </w:r>
-      <w:r>
-        <w:rPr>
-          <w:color w:val="000000"/>
-          <w:vertAlign w:val="subscript"/>
-        </w:rPr>
-        <w:t>2</w:t>
-      </w:r>
-      <w:r>
-        <w:rPr>
-          <w:color w:val="000000"/>
-        </w:rPr>
-        <w:t xml:space="preserve"> response curve, deriving </w:t>
-      </w:r>
-      <w:r>
-        <w:rPr>
-          <w:color w:val="000000"/>
-          <w:lang w:val="el-GR"/>
-        </w:rPr>
-        <w:t>χ</w:t>
-      </w:r>
-      <w:r>
-        <w:rPr>
-          <w:color w:val="000000"/>
-        </w:rPr>
-        <w:t xml:space="preserve"> from </w:t>
-      </w:r>
-      <w:r>
-        <w:rPr>
-          <w:color w:val="000000"/>
-          <w:lang w:val="el-GR"/>
-        </w:rPr>
-        <w:t>δ</w:t>
-      </w:r>
-      <w:r>
-        <w:rPr>
-          <w:color w:val="000000"/>
-          <w:vertAlign w:val="superscript"/>
-        </w:rPr>
-        <w:t>13</w:t>
-      </w:r>
-      <w:r>
-        <w:rPr>
-          <w:color w:val="000000"/>
-        </w:rPr>
-        <w:t>C</w:t>
-      </w:r>
-      <w:r>
-        <w:rPr>
-          <w:color w:val="000000"/>
-        </w:rPr>
-        <w:t xml:space="preserve"> provides a more integrative estimate of the </w:t>
-      </w:r>
-      <w:proofErr w:type="spellStart"/>
-      <w:proofErr w:type="gramStart"/>
-      <w:r>
-        <w:rPr>
-          <w:i/>
-          <w:color w:val="000000"/>
-        </w:rPr>
-        <w:t>C</w:t>
-      </w:r>
-      <w:r>
-        <w:rPr>
-          <w:color w:val="000000"/>
-          <w:vertAlign w:val="subscript"/>
-        </w:rPr>
-        <w:t>i</w:t>
-      </w:r>
-      <w:r>
-        <w:rPr>
-          <w:color w:val="000000"/>
-        </w:rPr>
-        <w:t>:</w:t>
-      </w:r>
-      <w:r>
-        <w:rPr>
-          <w:i/>
-          <w:color w:val="000000"/>
-        </w:rPr>
-        <w:t>C</w:t>
-      </w:r>
-      <w:r>
-        <w:rPr>
-          <w:color w:val="000000"/>
-          <w:vertAlign w:val="subscript"/>
-        </w:rPr>
-        <w:t>a</w:t>
-      </w:r>
-      <w:proofErr w:type="spellEnd"/>
-      <w:proofErr w:type="gramEnd"/>
-      <w:r>
-        <w:rPr>
-          <w:color w:val="000000"/>
-        </w:rPr>
-        <w:t xml:space="preserve"> over an individual leaf’s lifespan. We derived </w:t>
-      </w:r>
-      <w:r>
-        <w:rPr>
-          <w:color w:val="000000"/>
-          <w:lang w:val="el-GR"/>
-        </w:rPr>
-        <w:t>χ</w:t>
-      </w:r>
-      <w:r>
-        <w:rPr>
-          <w:color w:val="000000"/>
-        </w:rPr>
-        <w:t xml:space="preserve"> as:</w:t>
-      </w:r>
-    </w:p>
-    <w:p>
-      <w:pPr>
-        <w:autoSpaceDE w:val="0"/>
-        <w:autoSpaceDN w:val="0"/>
-        <w:adjustRightInd w:val="0"/>
-        <w:spacing w:line="360" w:lineRule="auto"/>
-        <w:ind w:firstLine="720"/>
-        <w:rPr>
-          <w:color w:val="000000"/>
-        </w:rPr>
-      </w:pPr>
-    </w:p>
-    <w:p>
-      <w:pPr>
-        <w:autoSpaceDE w:val="0"/>
-        <w:autoSpaceDN w:val="0"/>
-        <w:adjustRightInd w:val="0"/>
-        <w:spacing w:line="360" w:lineRule="auto"/>
-        <w:rPr>
-          <w:color w:val="000000"/>
-        </w:rPr>
-      </w:pPr>
-      <m:oMath>
-        <m:r>
-          <w:rPr>
-            <w:rFonts w:ascii="Cambria Math" w:hAnsi="Cambria Math"/>
-            <w:color w:val="000000"/>
-          </w:rPr>
-          <m:t>χ=</m:t>
-        </m:r>
-        <m:f>
-          <m:fPr>
-            <m:ctrlPr>
-              <w:rPr>
-                <w:rFonts w:ascii="Cambria Math" w:hAnsi="Cambria Math"/>
-                <w:i/>
-                <w:color w:val="000000"/>
-              </w:rPr>
-            </m:ctrlPr>
-          </m:fPr>
-          <m:num>
-            <m:sSup>
-              <m:sSupPr>
-                <m:ctrlPr>
-                  <w:rPr>
-                    <w:rFonts w:ascii="Cambria Math" w:hAnsi="Cambria Math"/>
-                    <w:i/>
-                    <w:color w:val="000000"/>
-                  </w:rPr>
-                </m:ctrlPr>
-              </m:sSupPr>
-              <m:e>
-                <m:r>
-                  <w:rPr>
-                    <w:rFonts w:ascii="Cambria Math" w:hAnsi="Cambria Math"/>
-                    <w:color w:val="000000"/>
-                    <w:lang w:val="el-GR"/>
-                  </w:rPr>
-                  <m:t>Δ</m:t>
-                </m:r>
-              </m:e>
-              <m:sup>
-                <m:r>
-                  <w:rPr>
-                    <w:rFonts w:ascii="Cambria Math" w:hAnsi="Cambria Math"/>
-                    <w:color w:val="000000"/>
-                  </w:rPr>
-                  <m:t>13</m:t>
-                </m:r>
-              </m:sup>
-            </m:sSup>
-            <m:r>
-              <w:rPr>
-                <w:rFonts w:ascii="Cambria Math" w:hAnsi="Cambria Math"/>
-                <w:color w:val="000000"/>
-              </w:rPr>
-              <m:t>C-a</m:t>
-            </m:r>
-          </m:num>
-          <m:den>
-            <m:r>
-              <w:rPr>
-                <w:rFonts w:ascii="Cambria Math" w:hAnsi="Cambria Math"/>
-                <w:color w:val="000000"/>
-              </w:rPr>
-              <m:t>b-a</m:t>
-            </m:r>
-          </m:den>
-        </m:f>
-      </m:oMath>
-      <w:r>
-        <w:rPr>
-          <w:color w:val="000000"/>
-        </w:rPr>
-        <w:tab/>
-      </w:r>
-      <w:r>
-        <w:rPr>
-          <w:color w:val="000000"/>
-        </w:rPr>
-        <w:tab/>
-      </w:r>
-      <w:r>
-        <w:rPr>
-          <w:color w:val="000000"/>
-        </w:rPr>
-        <w:tab/>
-      </w:r>
-      <w:r>
-        <w:rPr>
-          <w:color w:val="000000"/>
-        </w:rPr>
-        <w:tab/>
-      </w:r>
-      <w:r>
-        <w:rPr>
-          <w:color w:val="000000"/>
-        </w:rPr>
-        <w:tab/>
-      </w:r>
-      <w:r>
-        <w:rPr>
-          <w:color w:val="000000"/>
-        </w:rPr>
-        <w:tab/>
-      </w:r>
-      <w:r>
-        <w:rPr>
-          <w:color w:val="000000"/>
-        </w:rPr>
-        <w:tab/>
-      </w:r>
-      <w:r>
-        <w:rPr>
-          <w:color w:val="000000"/>
-        </w:rPr>
-        <w:tab/>
-      </w:r>
-      <w:r>
-        <w:rPr>
-          <w:color w:val="000000"/>
-        </w:rPr>
-        <w:tab/>
-      </w:r>
-      <w:r>
-        <w:rPr>
-          <w:color w:val="000000"/>
-        </w:rPr>
-        <w:tab/>
-        <w:t>(Eqn. 1)</w:t>
-      </w:r>
-    </w:p>
-    <w:p>
-      <w:pPr>
-        <w:autoSpaceDE w:val="0"/>
-        <w:autoSpaceDN w:val="0"/>
-        <w:adjustRightInd w:val="0"/>
-        <w:spacing w:line="360" w:lineRule="auto"/>
-        <w:rPr>
-          <w:color w:val="000000"/>
-        </w:rPr>
-      </w:pPr>
-    </w:p>
-    <w:p>
-      <w:pPr>
-        <w:autoSpaceDE w:val="0"/>
-        <w:autoSpaceDN w:val="0"/>
-        <w:adjustRightInd w:val="0"/>
-        <w:spacing w:line="360" w:lineRule="auto"/>
-        <w:rPr>
-          <w:color w:val="000000"/>
-        </w:rPr>
-      </w:pPr>
-      <w:r>
-        <w:rPr>
-          <w:color w:val="000000"/>
-          <w:lang w:val="el-GR"/>
-        </w:rPr>
-        <w:t>Δ</w:t>
-      </w:r>
-      <w:r>
-        <w:rPr>
-          <w:color w:val="000000"/>
-          <w:vertAlign w:val="superscript"/>
-        </w:rPr>
-        <w:t>13</w:t>
-      </w:r>
-      <w:r>
-        <w:rPr>
-          <w:color w:val="000000"/>
-        </w:rPr>
-        <w:t xml:space="preserve">C represents the relative difference between leaf </w:t>
-      </w:r>
-      <w:r>
-        <w:rPr>
-          <w:color w:val="000000"/>
-        </w:rPr>
-        <w:t>δ</w:t>
-      </w:r>
-      <w:r>
-        <w:rPr>
-          <w:color w:val="000000"/>
-          <w:vertAlign w:val="superscript"/>
-        </w:rPr>
-        <w:t>13</w:t>
-      </w:r>
-      <w:r>
-        <w:rPr>
-          <w:color w:val="000000"/>
-        </w:rPr>
-        <w:t>C</w:t>
-      </w:r>
-      <w:r>
-        <w:rPr>
-          <w:color w:val="000000"/>
-        </w:rPr>
-        <w:t xml:space="preserve"> (</w:t>
-      </w:r>
-      <w:r>
-        <w:rPr>
-          <w:color w:val="000000"/>
-        </w:rPr>
-        <w:t>‰</w:t>
-      </w:r>
-      <w:r>
-        <w:rPr>
-          <w:color w:val="000000"/>
-        </w:rPr>
-        <w:t xml:space="preserve">) and air </w:t>
-      </w:r>
-      <w:r>
-        <w:rPr>
-          <w:color w:val="000000"/>
-        </w:rPr>
-        <w:t>δ</w:t>
-      </w:r>
-      <w:r>
-        <w:rPr>
-          <w:color w:val="000000"/>
-          <w:vertAlign w:val="superscript"/>
-        </w:rPr>
-        <w:t>13</w:t>
-      </w:r>
-      <w:r>
-        <w:rPr>
-          <w:color w:val="000000"/>
-        </w:rPr>
-        <w:t>C</w:t>
-      </w:r>
-      <w:r>
-        <w:rPr>
-          <w:color w:val="000000"/>
-        </w:rPr>
-        <w:t xml:space="preserve"> (</w:t>
-      </w:r>
-      <w:r>
-        <w:rPr>
-          <w:color w:val="000000"/>
-        </w:rPr>
-        <w:t>‰</w:t>
-      </w:r>
-      <w:r>
-        <w:rPr>
-          <w:color w:val="000000"/>
-        </w:rPr>
-        <w:t>), and is calculated from the following equation:</w:t>
-      </w:r>
-    </w:p>
-    <w:p>
-      <w:pPr>
-        <w:autoSpaceDE w:val="0"/>
-        <w:autoSpaceDN w:val="0"/>
-        <w:adjustRightInd w:val="0"/>
-        <w:spacing w:line="360" w:lineRule="auto"/>
-        <w:rPr>
-          <w:color w:val="000000"/>
-        </w:rPr>
-      </w:pPr>
-    </w:p>
-    <w:p>
-      <w:pPr>
-        <w:autoSpaceDE w:val="0"/>
-        <w:autoSpaceDN w:val="0"/>
-        <w:adjustRightInd w:val="0"/>
-        <w:spacing w:line="360" w:lineRule="auto"/>
-        <w:rPr>
-          <w:iCs/>
-          <w:color w:val="000000"/>
-        </w:rPr>
-      </w:pPr>
-      <m:oMath>
-        <m:sSup>
-          <m:sSupPr>
-            <m:ctrlPr>
-              <w:rPr>
-                <w:rFonts w:ascii="Cambria Math" w:hAnsi="Cambria Math"/>
-                <w:i/>
-                <w:color w:val="000000"/>
-                <w:lang w:val="el-GR"/>
-              </w:rPr>
-            </m:ctrlPr>
-          </m:sSupPr>
-          <m:e>
-            <m:r>
-              <w:rPr>
-                <w:rFonts w:ascii="Cambria Math" w:hAnsi="Cambria Math"/>
-                <w:color w:val="000000"/>
-                <w:lang w:val="el-GR"/>
-              </w:rPr>
-              <m:t>Δ</m:t>
-            </m:r>
-          </m:e>
-          <m:sup>
-            <m:r>
-              <w:rPr>
-                <w:rFonts w:ascii="Cambria Math" w:hAnsi="Cambria Math"/>
-                <w:color w:val="000000"/>
-              </w:rPr>
-              <m:t>13</m:t>
-            </m:r>
-          </m:sup>
-        </m:sSup>
-        <m:r>
-          <w:rPr>
-            <w:rFonts w:ascii="Cambria Math" w:hAnsi="Cambria Math"/>
-            <w:color w:val="000000"/>
-          </w:rPr>
-          <m:t>C=</m:t>
-        </m:r>
-        <m:f>
-          <m:fPr>
-            <m:ctrlPr>
-              <w:rPr>
-                <w:rFonts w:ascii="Cambria Math" w:hAnsi="Cambria Math"/>
-                <w:i/>
-                <w:color w:val="000000"/>
-                <w:lang w:val="el-GR"/>
-              </w:rPr>
-            </m:ctrlPr>
-          </m:fPr>
-          <m:num>
-            <m:sSup>
-              <m:sSupPr>
-                <m:ctrlPr>
-                  <w:rPr>
-                    <w:rFonts w:ascii="Cambria Math" w:hAnsi="Cambria Math"/>
-                    <w:i/>
-                    <w:color w:val="000000"/>
-                    <w:lang w:val="el-GR"/>
-                  </w:rPr>
-                </m:ctrlPr>
-              </m:sSupPr>
-              <m:e>
-                <m:r>
-                  <w:rPr>
-                    <w:rFonts w:ascii="Cambria Math" w:hAnsi="Cambria Math"/>
-                    <w:color w:val="000000"/>
-                    <w:lang w:val="el-GR"/>
-                  </w:rPr>
-                  <m:t>δ</m:t>
-                </m:r>
-              </m:e>
-              <m:sup>
-                <m:r>
-                  <w:rPr>
-                    <w:rFonts w:ascii="Cambria Math" w:hAnsi="Cambria Math"/>
-                    <w:color w:val="000000"/>
-                  </w:rPr>
-                  <m:t>13</m:t>
-                </m:r>
-              </m:sup>
-            </m:sSup>
-            <m:sSub>
-              <m:sSubPr>
-                <m:ctrlPr>
-                  <w:rPr>
-                    <w:rFonts w:ascii="Cambria Math" w:hAnsi="Cambria Math"/>
-                    <w:i/>
-                    <w:color w:val="000000"/>
-                    <w:lang w:val="el-GR"/>
-                  </w:rPr>
-                </m:ctrlPr>
-              </m:sSubPr>
-              <m:e>
-                <m:r>
-                  <w:rPr>
-                    <w:rFonts w:ascii="Cambria Math" w:hAnsi="Cambria Math"/>
-                    <w:color w:val="000000"/>
-                  </w:rPr>
-                  <m:t>C</m:t>
-                </m:r>
-              </m:e>
-              <m:sub>
-                <m:r>
-                  <w:rPr>
-                    <w:rFonts w:ascii="Cambria Math" w:hAnsi="Cambria Math"/>
-                    <w:color w:val="000000"/>
-                    <w:lang w:val="el-GR"/>
-                  </w:rPr>
-                  <m:t>air</m:t>
-                </m:r>
-              </m:sub>
-            </m:sSub>
-            <m:r>
-              <w:rPr>
-                <w:rFonts w:ascii="Cambria Math" w:hAnsi="Cambria Math"/>
-                <w:color w:val="000000"/>
-              </w:rPr>
-              <m:t>-</m:t>
-            </m:r>
-            <m:sSup>
-              <m:sSupPr>
-                <m:ctrlPr>
-                  <w:rPr>
-                    <w:rFonts w:ascii="Cambria Math" w:hAnsi="Cambria Math"/>
-                    <w:i/>
-                    <w:color w:val="000000"/>
-                    <w:lang w:val="el-GR"/>
-                  </w:rPr>
-                </m:ctrlPr>
-              </m:sSupPr>
-              <m:e>
-                <m:r>
-                  <w:rPr>
-                    <w:rFonts w:ascii="Cambria Math" w:hAnsi="Cambria Math"/>
-                    <w:color w:val="000000"/>
-                    <w:lang w:val="el-GR"/>
-                  </w:rPr>
-                  <m:t>δ</m:t>
-                </m:r>
-              </m:e>
-              <m:sup>
-                <m:r>
-                  <w:rPr>
-                    <w:rFonts w:ascii="Cambria Math" w:hAnsi="Cambria Math"/>
-                    <w:color w:val="000000"/>
-                  </w:rPr>
-                  <m:t>13</m:t>
-                </m:r>
-              </m:sup>
-            </m:sSup>
-            <m:sSub>
-              <m:sSubPr>
-                <m:ctrlPr>
-                  <w:rPr>
-                    <w:rFonts w:ascii="Cambria Math" w:hAnsi="Cambria Math"/>
-                    <w:i/>
-                    <w:color w:val="000000"/>
-                    <w:lang w:val="el-GR"/>
-                  </w:rPr>
-                </m:ctrlPr>
-              </m:sSubPr>
-              <m:e>
-                <m:r>
-                  <w:rPr>
-                    <w:rFonts w:ascii="Cambria Math" w:hAnsi="Cambria Math"/>
-                    <w:color w:val="000000"/>
-                  </w:rPr>
-                  <m:t>C</m:t>
-                </m:r>
-              </m:e>
-              <m:sub>
-                <m:r>
-                  <w:rPr>
-                    <w:rFonts w:ascii="Cambria Math" w:hAnsi="Cambria Math"/>
-                    <w:color w:val="000000"/>
-                    <w:lang w:val="el-GR"/>
-                  </w:rPr>
-                  <m:t>leaf</m:t>
-                </m:r>
-              </m:sub>
-            </m:sSub>
-          </m:num>
-          <m:den>
-            <m:r>
-              <w:rPr>
-                <w:rFonts w:ascii="Cambria Math" w:hAnsi="Cambria Math"/>
-                <w:color w:val="000000"/>
-              </w:rPr>
-              <m:t>1+</m:t>
-            </m:r>
-            <m:sSup>
-              <m:sSupPr>
-                <m:ctrlPr>
-                  <w:rPr>
-                    <w:rFonts w:ascii="Cambria Math" w:hAnsi="Cambria Math"/>
-                    <w:i/>
-                    <w:color w:val="000000"/>
-                    <w:lang w:val="el-GR"/>
-                  </w:rPr>
-                </m:ctrlPr>
-              </m:sSupPr>
-              <m:e>
-                <m:r>
-                  <w:rPr>
-                    <w:rFonts w:ascii="Cambria Math" w:hAnsi="Cambria Math"/>
-                    <w:color w:val="000000"/>
-                    <w:lang w:val="el-GR"/>
-                  </w:rPr>
-                  <m:t>δ</m:t>
-                </m:r>
-              </m:e>
-              <m:sup>
-                <m:r>
-                  <w:rPr>
-                    <w:rFonts w:ascii="Cambria Math" w:hAnsi="Cambria Math"/>
-                    <w:color w:val="000000"/>
-                  </w:rPr>
-                  <m:t>13</m:t>
-                </m:r>
-              </m:sup>
-            </m:sSup>
-            <m:sSub>
-              <m:sSubPr>
-                <m:ctrlPr>
-                  <w:rPr>
-                    <w:rFonts w:ascii="Cambria Math" w:hAnsi="Cambria Math"/>
-                    <w:i/>
-                    <w:color w:val="000000"/>
-                    <w:lang w:val="el-GR"/>
-                  </w:rPr>
-                </m:ctrlPr>
-              </m:sSubPr>
-              <m:e>
-                <m:r>
-                  <w:rPr>
-                    <w:rFonts w:ascii="Cambria Math" w:hAnsi="Cambria Math"/>
-                    <w:color w:val="000000"/>
-                  </w:rPr>
-                  <m:t>C</m:t>
-                </m:r>
-              </m:e>
-              <m:sub>
-                <m:r>
-                  <w:rPr>
-                    <w:rFonts w:ascii="Cambria Math" w:hAnsi="Cambria Math"/>
-                    <w:color w:val="000000"/>
-                    <w:lang w:val="el-GR"/>
-                  </w:rPr>
-                  <m:t>leaf</m:t>
-                </m:r>
-              </m:sub>
-            </m:sSub>
-          </m:den>
-        </m:f>
-      </m:oMath>
-      <w:r>
-        <w:rPr>
-          <w:iCs/>
-          <w:color w:val="000000"/>
-        </w:rPr>
-        <w:tab/>
-      </w:r>
-      <w:r>
-        <w:rPr>
-          <w:iCs/>
-          <w:color w:val="000000"/>
-        </w:rPr>
-        <w:tab/>
-      </w:r>
-      <w:r>
-        <w:rPr>
-          <w:iCs/>
-          <w:color w:val="000000"/>
-        </w:rPr>
-        <w:tab/>
-      </w:r>
-      <w:r>
-        <w:rPr>
-          <w:iCs/>
-          <w:color w:val="000000"/>
-        </w:rPr>
-        <w:tab/>
-      </w:r>
-      <w:r>
-        <w:rPr>
-          <w:iCs/>
-          <w:color w:val="000000"/>
-        </w:rPr>
-        <w:tab/>
-      </w:r>
-      <w:r>
-        <w:rPr>
-          <w:iCs/>
-          <w:color w:val="000000"/>
-        </w:rPr>
-        <w:tab/>
-      </w:r>
-      <w:r>
-        <w:rPr>
-          <w:iCs/>
-          <w:color w:val="000000"/>
-        </w:rPr>
-        <w:tab/>
-      </w:r>
-      <w:r>
-        <w:rPr>
-          <w:iCs/>
-          <w:color w:val="000000"/>
-        </w:rPr>
-        <w:tab/>
-      </w:r>
-      <w:r>
-        <w:rPr>
-          <w:iCs/>
-          <w:color w:val="000000"/>
-        </w:rPr>
-        <w:t>(Eqn. 2)</w:t>
-      </w:r>
-    </w:p>
-    <w:p>
-      <w:pPr>
-        <w:autoSpaceDE w:val="0"/>
-        <w:autoSpaceDN w:val="0"/>
-        <w:adjustRightInd w:val="0"/>
-        <w:spacing w:line="360" w:lineRule="auto"/>
-        <w:rPr>
-          <w:iCs/>
-          <w:color w:val="000000"/>
-        </w:rPr>
-      </w:pPr>
-    </w:p>
-    <w:p>
-      <w:pPr>
-        <w:autoSpaceDE w:val="0"/>
-        <w:autoSpaceDN w:val="0"/>
-        <w:adjustRightInd w:val="0"/>
-        <w:spacing w:line="360" w:lineRule="auto"/>
-        <w:rPr>
-          <w:iCs/>
-          <w:color w:val="000000"/>
-        </w:rPr>
-      </w:pPr>
-      <w:r>
-        <w:rPr>
-          <w:color w:val="000000"/>
-        </w:rPr>
-        <w:t xml:space="preserve">where </w:t>
-      </w:r>
-      <w:r>
-        <w:rPr>
-          <w:color w:val="000000"/>
-          <w:lang w:val="el-GR"/>
-        </w:rPr>
-        <w:t>δ</w:t>
-      </w:r>
-      <w:r>
-        <w:rPr>
-          <w:color w:val="000000"/>
-          <w:vertAlign w:val="superscript"/>
-        </w:rPr>
-        <w:t>13</w:t>
-      </w:r>
-      <w:r>
-        <w:rPr>
-          <w:color w:val="000000"/>
-        </w:rPr>
-        <w:t>C</w:t>
-      </w:r>
-      <w:r>
-        <w:rPr>
-          <w:color w:val="000000"/>
-          <w:vertAlign w:val="subscript"/>
-        </w:rPr>
-        <w:t>air</w:t>
-      </w:r>
-      <w:r>
-        <w:rPr>
-          <w:color w:val="000000"/>
-        </w:rPr>
-        <w:t xml:space="preserve"> is assumed to be -8</w:t>
-      </w:r>
-      <w:r>
-        <w:rPr>
-          <w:color w:val="000000"/>
-        </w:rPr>
-        <w:t>‰</w:t>
-      </w:r>
-      <w:r>
-        <w:rPr>
-          <w:color w:val="000000"/>
-        </w:rPr>
-        <w:t xml:space="preserve"> </w:t>
-      </w:r>
-      <w:r>
-        <w:rPr>
-          <w:color w:val="000000"/>
-        </w:rPr>
-        <w:fldChar w:fldCharType="begin" w:fldLock="1"/>
-      </w:r>
-      <w:r>
-        <w:rPr>
-          <w:color w:val="000000"/>
-        </w:rPr>
-        <w:instrText>ADDIN CSL_CITATION {"citationItems":[{"id":"ITEM-1","itemData":{"DOI":"10.1146/annurev.pp.40.060189.002443","ISSN":"1040-2519","author":[{"dropping-particle":"","family":"Farquhar","given":"Graham D","non-dropping-particle":"","parse-names":false,"suffix":""},{"dropping-particle":"","family":"Ehleringer","given":"J R","non-dropping-particle":"","parse-names":false,"suffix":""},{"dropping-particle":"","family":"Hubick","given":"K T","non-dropping-particle":"","parse-names":false,"suffix":""}],"container-title":"Annual Review of Plant Physiology and Plant Molecular Biology","id":"ITEM-1","issue":"1","issued":{"date-parts":[["1989","6"]]},"page":"503-537","title":"Carbon isotope discrimination and photosynthesis","type":"article-journal","volume":"40"},"uris":["http://www.mendeley.com/documents/?uuid=d77967cc-0b2e-490f-ab7d-545a165fb29b"]},{"id":"ITEM-2","itemData":{"DOI":"10.1038/277121a0","ISSN":"0028-0836","author":[{"dropping-particle":"","family":"Keeling","given":"Charles D","non-dropping-particle":"","parse-names":false,"suffix":""},{"dropping-particle":"","family":"Mook","given":"Wim G","non-dropping-particle":"","parse-names":false,"suffix":""},{"dropping-particle":"","family":"Tans","given":"Pieter P","non-dropping-particle":"","parse-names":false,"suffix":""}],"container-title":"Nature","id":"ITEM-2","issue":"5692","issued":{"date-parts":[["1979","1","1"]]},"page":"121-123","title":"Recent trends in the &lt;sup&gt;13&lt;/sup&gt;C/&lt;sup&gt;12&lt;/sup&gt;C ratio of atmospheric carbon dioxide","type":"article-journal","volume":"277"},"uris":["http://www.mendeley.com/documents/?uuid=5b753373-5952-40b2-8d1c-5f652cc2a382"]}],"mendeley":{"formattedCitation":"(Keeling &lt;i&gt;et al.&lt;/i&gt;, 1979; Farquhar &lt;i&gt;et al.&lt;/i&gt;, 1989)","plainTextFormattedCitation":"(Keeling et al., 1979; Farquhar et al., 1989)","previouslyFormattedCitation":"(Keeling &lt;i&gt;et al.&lt;/i&gt;, 1979; Farquhar &lt;i&gt;et al.&lt;/i&gt;, 1989)"},"properties":{"noteIndex":0},"schema":"https://github.com/citation-style-language/schema/raw/master/csl-citation.json"}</w:instrText>
-      </w:r>
-      <w:r>
-        <w:rPr>
-          <w:color w:val="000000"/>
-        </w:rPr>
-        <w:fldChar w:fldCharType="separate"/>
-      </w:r>
-      <w:r>
-        <w:rPr>
-          <w:noProof/>
-          <w:color w:val="000000"/>
-        </w:rPr>
-        <w:t xml:space="preserve">(Keeling </w:t>
-      </w:r>
-      <w:r>
-        <w:rPr>
-          <w:i/>
-          <w:noProof/>
-          <w:color w:val="000000"/>
-        </w:rPr>
-        <w:t>et al.</w:t>
-      </w:r>
-      <w:r>
-        <w:rPr>
-          <w:noProof/>
-          <w:color w:val="000000"/>
-        </w:rPr>
-        <w:t xml:space="preserve">, 1979; Farquhar </w:t>
-      </w:r>
-      <w:r>
-        <w:rPr>
-          <w:i/>
-          <w:noProof/>
-          <w:color w:val="000000"/>
-        </w:rPr>
-        <w:t>et al.</w:t>
-      </w:r>
-      <w:r>
-        <w:rPr>
-          <w:noProof/>
-          <w:color w:val="000000"/>
-        </w:rPr>
-        <w:t>, 1989)</w:t>
-      </w:r>
-      <w:r>
-        <w:rPr>
-          <w:color w:val="000000"/>
-        </w:rPr>
-        <w:fldChar w:fldCharType="end"/>
-      </w:r>
-      <w:r>
-        <w:rPr>
-          <w:color w:val="000000"/>
-        </w:rPr>
-        <w:t xml:space="preserve">, </w:t>
-      </w:r>
-      <w:r>
-        <w:rPr>
-          <w:i/>
-          <w:iCs/>
-          <w:color w:val="000000"/>
-        </w:rPr>
-        <w:t>a</w:t>
-      </w:r>
-      <w:r>
-        <w:rPr>
-          <w:color w:val="000000"/>
-        </w:rPr>
-        <w:t xml:space="preserve"> represents the fractionation between </w:t>
-      </w:r>
-      <w:r>
-        <w:rPr>
-          <w:color w:val="000000"/>
-          <w:vertAlign w:val="superscript"/>
-        </w:rPr>
-        <w:t>12</w:t>
-      </w:r>
-      <w:r>
-        <w:rPr>
-          <w:color w:val="000000"/>
-        </w:rPr>
-        <w:t xml:space="preserve">C and </w:t>
-      </w:r>
-      <w:r>
-        <w:rPr>
-          <w:color w:val="000000"/>
-          <w:vertAlign w:val="superscript"/>
-        </w:rPr>
-        <w:t>13</w:t>
-      </w:r>
-      <w:r>
-        <w:rPr>
-          <w:color w:val="000000"/>
-        </w:rPr>
-        <w:t>C due to diffusion in air, set to 4.4</w:t>
-      </w:r>
-      <w:r>
-        <w:rPr>
-          <w:color w:val="000000"/>
-        </w:rPr>
-        <w:t>‰</w:t>
-      </w:r>
-      <w:r>
-        <w:rPr>
-          <w:color w:val="000000"/>
-        </w:rPr>
-        <w:t xml:space="preserve">, and </w:t>
-      </w:r>
-      <w:r>
-        <w:rPr>
-          <w:i/>
-          <w:iCs/>
-          <w:color w:val="000000"/>
-        </w:rPr>
-        <w:t>b</w:t>
-      </w:r>
-      <w:r>
-        <w:rPr>
-          <w:color w:val="000000"/>
-        </w:rPr>
-        <w:t xml:space="preserve"> represents the fractionation caused by Rubisco carboxylation, set to 27</w:t>
-      </w:r>
-      <w:r>
-        <w:rPr>
-          <w:color w:val="000000"/>
-        </w:rPr>
-        <w:t>‰</w:t>
-      </w:r>
-      <w:r>
-        <w:rPr>
-          <w:color w:val="000000"/>
-        </w:rPr>
-        <w:t xml:space="preserve"> </w:t>
-      </w:r>
-      <w:r>
-        <w:rPr>
-          <w:color w:val="000000"/>
-        </w:rPr>
-        <w:fldChar w:fldCharType="begin" w:fldLock="1"/>
-      </w:r>
-      <w:r>
-        <w:rPr>
-          <w:color w:val="000000"/>
-        </w:rPr>
-        <w:instrText>ADDIN CSL_CITATION {"citationItems":[{"id":"ITEM-1","itemData":{"DOI":"10.1146/annurev.pp.40.060189.002443","ISSN":"1040-2519","author":[{"dropping-particle":"","family":"Farquhar","given":"Graham D","non-dropping-particle":"","parse-names":false,"suffix":""},{"dropping-particle":"","family":"Ehleringer","given":"J R","non-dropping-particle":"","parse-names":false,"suffix":""},{"dropping-particle":"","family":"Hubick","given":"K T","non-dropping-particle":"","parse-names":false,"suffix":""}],"container-title":"Annual Review of Plant Physiology and Plant Molecular Biology","id":"ITEM-1","issue":"1","issued":{"date-parts":[["1989","6"]]},"page":"503-537","title":"Carbon isotope discrimination and photosynthesis","type":"article-journal","volume":"40"},"uris":["http://www.mendeley.com/documents/?uuid=d77967cc-0b2e-490f-ab7d-545a165fb29b"]}],"mendeley":{"formattedCitation":"(Farquhar &lt;i&gt;et al.&lt;/i&gt;, 1989)","plainTextFormattedCitation":"(Farquhar et al., 1989)","previouslyFormattedCitation":"(Farquhar &lt;i&gt;et al.&lt;/i&gt;, 1989)"},"properties":{"noteIndex":0},"schema":"https://github.com/citation-style-language/schema/raw/master/csl-citation.json"}</w:instrText>
-      </w:r>
-      <w:r>
-        <w:rPr>
-          <w:color w:val="000000"/>
-        </w:rPr>
-        <w:fldChar w:fldCharType="separate"/>
-      </w:r>
-      <w:r>
-        <w:rPr>
-          <w:noProof/>
-          <w:color w:val="000000"/>
-        </w:rPr>
-        <w:t xml:space="preserve">(Farquhar </w:t>
-      </w:r>
-      <w:r>
-        <w:rPr>
-          <w:i/>
-          <w:noProof/>
-          <w:color w:val="000000"/>
-        </w:rPr>
-        <w:t>et al.</w:t>
-      </w:r>
-      <w:r>
-        <w:rPr>
-          <w:noProof/>
-          <w:color w:val="000000"/>
-        </w:rPr>
-        <w:t>, 1989)</w:t>
-      </w:r>
-      <w:r>
-        <w:rPr>
-          <w:color w:val="000000"/>
-        </w:rPr>
-        <w:fldChar w:fldCharType="end"/>
-      </w:r>
-      <w:r>
-        <w:rPr>
-          <w:color w:val="000000"/>
-        </w:rPr>
-        <w:t>.</w:t>
       </w:r>
     </w:p>
     <w:p>
@@ -3040,25 +1852,39 @@
         <w:autoSpaceDN w:val="0"/>
         <w:adjustRightInd w:val="0"/>
         <w:spacing w:line="360" w:lineRule="auto"/>
+        <w:rPr>
+          <w:rFonts w:cs="Times New Roman"/>
+        </w:rPr>
       </w:pPr>
       <w:r>
         <w:tab/>
-        <w:t xml:space="preserve">After five weeks of treatment, we harvested all experimental individuals and separated biomass of </w:t>
-      </w:r>
-      <w:r>
-        <w:t xml:space="preserve">each experimental individual into major organ types (leaves, stems, roots). We also </w:t>
-      </w:r>
-      <w:r>
-        <w:lastRenderedPageBreak/>
-        <w:t xml:space="preserve">harvested root nodules when present. Leaf areas of all harvested leaves were measured using </w:t>
-      </w:r>
-      <w:proofErr w:type="gramStart"/>
-      <w:r>
-        <w:t>a</w:t>
-      </w:r>
-      <w:proofErr w:type="gramEnd"/>
-      <w:r>
-        <w:t xml:space="preserve"> XXX</w:t>
+      </w:r>
+      <w:r>
+        <w:t>W</w:t>
+      </w:r>
+      <w:r>
+        <w:t xml:space="preserve">e harvested all experimental individuals and separated biomass of </w:t>
+      </w:r>
+      <w:r>
+        <w:t>each experimental individual into major organ types (leaves, stems, roots)</w:t>
+      </w:r>
+      <w:r>
+        <w:t xml:space="preserve"> approximately seven weeks after experiment initiation</w:t>
+      </w:r>
+      <w:r>
+        <w:t>. We also harvested root nodules when present. Leaf areas of all harvested leaves were measured using a</w:t>
+      </w:r>
+      <w:r>
+        <w:t>n</w:t>
+      </w:r>
+      <w:r>
+        <w:t xml:space="preserve"> </w:t>
+      </w:r>
+      <w:r>
+        <w:rPr>
+          <w:highlight w:val="yellow"/>
+        </w:rPr>
+        <w:t>XXX</w:t>
       </w:r>
       <w:r>
         <w:t>. T</w:t>
@@ -3067,66 +1893,152 @@
         <w:t>otal leaf area</w:t>
       </w:r>
       <w:r>
-        <w:t xml:space="preserve"> (</w:t>
+        <w:t xml:space="preserve"> (cm</w:t>
+      </w:r>
+      <w:r>
+        <w:rPr>
+          <w:vertAlign w:val="superscript"/>
+        </w:rPr>
+        <w:t>2</w:t>
+      </w:r>
+      <w:r>
+        <w:t>)</w:t>
+      </w:r>
+      <w:r>
+        <w:t xml:space="preserve"> was calculated as the sum of all leaf areas, including </w:t>
+      </w:r>
+      <w:r>
+        <w:t xml:space="preserve">the </w:t>
+      </w:r>
+      <w:r>
+        <w:t>leaf area</w:t>
+      </w:r>
+      <w:r>
+        <w:t xml:space="preserve"> of the focal leaf measured during the CO</w:t>
+      </w:r>
+      <w:r>
+        <w:rPr>
+          <w:vertAlign w:val="subscript"/>
+        </w:rPr>
+        <w:t>2</w:t>
+      </w:r>
+      <w:r>
+        <w:t xml:space="preserve"> response curve</w:t>
+      </w:r>
+      <w:r>
+        <w:t xml:space="preserve">. </w:t>
+      </w:r>
+      <w:r>
+        <w:rPr>
+          <w:rFonts w:cs="Times New Roman"/>
+        </w:rPr>
+        <w:t>All harvested material was dried</w:t>
+      </w:r>
+      <w:r>
+        <w:rPr>
+          <w:rFonts w:cs="Times New Roman"/>
+        </w:rPr>
+        <w:t xml:space="preserve"> </w:t>
+      </w:r>
+      <w:r>
+        <w:rPr>
+          <w:rFonts w:cs="Times New Roman"/>
+        </w:rPr>
+        <w:t>in an oven set to 65</w:t>
+      </w:r>
+      <w:r>
+        <w:rPr>
+          <w:rFonts w:cs="Times New Roman"/>
+        </w:rPr>
+        <w:sym w:font="Symbol" w:char="F0B0"/>
+      </w:r>
+      <w:r>
+        <w:rPr>
+          <w:rFonts w:cs="Times New Roman"/>
+        </w:rPr>
+        <w:t>C for at least 48 hours</w:t>
+      </w:r>
+      <w:r>
+        <w:rPr>
+          <w:rFonts w:cs="Times New Roman"/>
+        </w:rPr>
+        <w:t xml:space="preserve">, </w:t>
+      </w:r>
+      <w:r>
+        <w:rPr>
+          <w:rFonts w:cs="Times New Roman"/>
+        </w:rPr>
+        <w:t>weighed</w:t>
+      </w:r>
+      <w:r>
+        <w:rPr>
+          <w:rFonts w:cs="Times New Roman"/>
+        </w:rPr>
+        <w:t>, and ground to homogeneity</w:t>
+      </w:r>
+      <w:r>
+        <w:rPr>
+          <w:rFonts w:cs="Times New Roman"/>
+        </w:rPr>
+        <w:t xml:space="preserve">. </w:t>
+      </w:r>
+      <w:r>
+        <w:rPr>
+          <w:rFonts w:cs="Times New Roman"/>
+        </w:rPr>
+        <w:t>Total dry biomass was then calculated as the sum of dry leaf, stem, root</w:t>
+      </w:r>
+      <w:r>
+        <w:rPr>
+          <w:rFonts w:cs="Times New Roman"/>
+        </w:rPr>
+        <w:t>, and root nodule</w:t>
+      </w:r>
+      <w:r>
+        <w:rPr>
+          <w:rFonts w:cs="Times New Roman"/>
+        </w:rPr>
+        <w:t xml:space="preserve"> biomass.</w:t>
+      </w:r>
+      <w:r>
+        <w:rPr>
+          <w:rFonts w:cs="Times New Roman"/>
+        </w:rPr>
+        <w:t xml:space="preserve"> We also quantified carbon and nitrogen content</w:t>
+      </w:r>
+      <w:r>
+        <w:rPr>
+          <w:rFonts w:cs="Times New Roman"/>
+        </w:rPr>
+        <w:t xml:space="preserve"> through elemental combustion (</w:t>
+      </w:r>
+      <w:r>
+        <w:rPr>
+          <w:color w:val="000000"/>
+        </w:rPr>
+        <w:t xml:space="preserve">Costech-4010, </w:t>
       </w:r>
       <w:proofErr w:type="spellStart"/>
       <w:r>
         <w:rPr>
-          <w:i/>
-          <w:iCs/>
-        </w:rPr>
-        <w:t>L</w:t>
-      </w:r>
-      <w:r>
-        <w:rPr>
-          <w:vertAlign w:val="subscript"/>
-        </w:rPr>
-        <w:t>total</w:t>
+          <w:color w:val="000000"/>
+        </w:rPr>
+        <w:t>Costech</w:t>
       </w:r>
       <w:proofErr w:type="spellEnd"/>
       <w:r>
-        <w:t>; cm</w:t>
-      </w:r>
-      <w:r>
-        <w:rPr>
-          <w:vertAlign w:val="superscript"/>
-        </w:rPr>
-        <w:t>2</w:t>
-      </w:r>
-      <w:r>
+        <w:rPr>
+          <w:color w:val="000000"/>
+        </w:rPr>
+        <w:t>, Inc., Valencia, CA, USA</w:t>
+      </w:r>
+      <w:r>
+        <w:rPr>
+          <w:color w:val="000000"/>
+        </w:rPr>
         <w:t>)</w:t>
       </w:r>
       <w:r>
-        <w:t xml:space="preserve"> was calculated as the sum of all leaf areas, including </w:t>
-      </w:r>
-      <w:r>
-        <w:t xml:space="preserve">the </w:t>
-      </w:r>
-      <w:r>
-        <w:t>leaf area</w:t>
-      </w:r>
-      <w:r>
-        <w:t xml:space="preserve"> of the focal leaf measured during the CO</w:t>
-      </w:r>
-      <w:r>
-        <w:rPr>
-          <w:vertAlign w:val="subscript"/>
-        </w:rPr>
-        <w:t>2</w:t>
-      </w:r>
-      <w:r>
-        <w:t xml:space="preserve"> response curve</w:t>
-      </w:r>
-      <w:r>
-        <w:t xml:space="preserve">. </w:t>
-      </w:r>
-      <w:r>
-        <w:rPr>
-          <w:rFonts w:cs="Times New Roman"/>
-        </w:rPr>
-        <w:t>All harvested material was dried</w:t>
-      </w:r>
-      <w:r>
         <w:rPr>
           <w:rFonts w:cs="Times New Roman"/>
         </w:rPr>
@@ -3136,34 +2048,190 @@
         <w:rPr>
           <w:rFonts w:cs="Times New Roman"/>
         </w:rPr>
-        <w:t>in an oven set to 65</w:t>
-      </w:r>
-      <w:r>
-        <w:rPr>
-          <w:rFonts w:cs="Times New Roman"/>
-        </w:rPr>
-        <w:sym w:font="Symbol" w:char="F0B0"/>
-      </w:r>
-      <w:r>
-        <w:rPr>
-          <w:rFonts w:cs="Times New Roman"/>
-        </w:rPr>
-        <w:t xml:space="preserve">C for at least 48 hours and weighed. </w:t>
-      </w:r>
-      <w:r>
-        <w:rPr>
-          <w:rFonts w:cs="Times New Roman"/>
-        </w:rPr>
-        <w:t>Total dry biomass was then calculated as the sum of dry leaf, stem, and root biomass.</w:t>
+        <w:t>of each respective organ type using subsamples of ground and homogenized organ tissue.</w:t>
       </w:r>
     </w:p>
     <w:p>
       <w:pPr>
+        <w:autoSpaceDE w:val="0"/>
+        <w:autoSpaceDN w:val="0"/>
+        <w:adjustRightInd w:val="0"/>
         <w:spacing w:line="360" w:lineRule="auto"/>
         <w:rPr>
-          <w:i/>
-          <w:iCs/>
-        </w:rPr>
+          <w:rFonts w:cs="Times New Roman"/>
+        </w:rPr>
+      </w:pPr>
+      <w:r>
+        <w:rPr>
+          <w:rFonts w:cs="Times New Roman"/>
+        </w:rPr>
+        <w:tab/>
+        <w:t xml:space="preserve">We determined structural carbon costs to acquire nitrogen following the approach explained in </w:t>
+      </w:r>
+      <w:r>
+        <w:rPr>
+          <w:rFonts w:cs="Times New Roman"/>
+        </w:rPr>
+        <w:fldChar w:fldCharType="begin" w:fldLock="1"/>
+      </w:r>
+      <w:r>
+        <w:rPr>
+          <w:rFonts w:cs="Times New Roman"/>
+        </w:rPr>
+        <w:instrText>ADDIN CSL_CITATION {"citationItems":[{"id":"ITEM-1","itemData":{"DOI":"10.1093/jxb/erab253","ISSN":"0022-0957","abstract":"Plant nitrogen acquisition requires carbon to be allocated belowground to build roots and sustain microbial associations. This carbon cost to acquire nitrogen varies by nitrogen acquisition strategy; however, the degree to which these costs vary due to nitrogen availability or demand has not been well tested under controlled conditions. We grew a species capable of forming associations with nitrogen-fixing bacteria (Glycine max) and a species not capable of forming such associations (Gossypium hirsutum) under four soil nitrogen levels to manipulate nitrogen availability and four light levels to manipulate nitrogen demand in a full-factorial greenhouse experiment. We quantified carbon costs to acquire nitrogen as the ratio of total root carbon to whole-plant nitrogen within each treatment combination. In both species, light availability increased carbon costs due to a larger increase in root carbon than whole-plant nitrogen, while nitrogen fertilization generally decreased carbon costs due to a larger increase in whole-plant nitrogen than root carbon. Nodulation data indicated that G. max shifted relative carbon allocation from nitrogen fixation to direct uptake with increased nitrogen fertilization. These findings suggest that carbon costs to acquire nitrogen are modified by changes in light and nitrogen availability in species with and without associations with nitrogen-fixing bacteria.","author":[{"dropping-particle":"","family":"Perkowski","given":"Evan A","non-dropping-particle":"","parse-names":false,"suffix":""},{"dropping-particle":"","family":"Waring","given":"Elizabeth F","non-dropping-particle":"","parse-names":false,"suffix":""},{"dropping-particle":"","family":"Smith","given":"Nicholas G","non-dropping-particle":"","parse-names":false,"suffix":""}],"container-title":"Journal of Experimental Botany","editor":[{"dropping-particle":"","family":"Rogers","given":"Alistair","non-dropping-particle":"","parse-names":false,"suffix":""}],"id":"ITEM-1","issue":"15","issued":{"date-parts":[["2021","7","28"]]},"page":"5766-5776","title":"Root mass carbon costs to acquire nitrogen are determined by nitrogen and light availability in two species with different nitrogen acquisition strategies","type":"article-journal","volume":"72"},"uris":["http://www.mendeley.com/documents/?uuid=233b0f00-9a30-4c3a-a2bb-5e67ae9c0e5f"]}],"mendeley":{"formattedCitation":"(Perkowski &lt;i&gt;et al.&lt;/i&gt;, 2021)","manualFormatting":"Perkowski et al. (2021)","plainTextFormattedCitation":"(Perkowski et al., 2021)","previouslyFormattedCitation":"(Perkowski &lt;i&gt;et al.&lt;/i&gt;, 2021)"},"properties":{"noteIndex":0},"schema":"https://github.com/citation-style-language/schema/raw/master/csl-citation.json"}</w:instrText>
+      </w:r>
+      <w:r>
+        <w:rPr>
+          <w:rFonts w:cs="Times New Roman"/>
+        </w:rPr>
+        <w:fldChar w:fldCharType="separate"/>
+      </w:r>
+      <w:r>
+        <w:rPr>
+          <w:rFonts w:cs="Times New Roman"/>
+          <w:noProof/>
+        </w:rPr>
+        <w:t xml:space="preserve">Perkowski </w:t>
+      </w:r>
+      <w:r>
+        <w:rPr>
+          <w:rFonts w:cs="Times New Roman"/>
+          <w:i/>
+          <w:noProof/>
+        </w:rPr>
+        <w:t>et al.</w:t>
+      </w:r>
+      <w:r>
+        <w:rPr>
+          <w:rFonts w:cs="Times New Roman"/>
+          <w:noProof/>
+        </w:rPr>
+        <w:t xml:space="preserve"> </w:t>
+      </w:r>
+      <w:r>
+        <w:rPr>
+          <w:rFonts w:cs="Times New Roman"/>
+          <w:noProof/>
+        </w:rPr>
+        <w:t>(</w:t>
+      </w:r>
+      <w:r>
+        <w:rPr>
+          <w:rFonts w:cs="Times New Roman"/>
+          <w:noProof/>
+        </w:rPr>
+        <w:t>2021)</w:t>
+      </w:r>
+      <w:r>
+        <w:rPr>
+          <w:rFonts w:cs="Times New Roman"/>
+        </w:rPr>
+        <w:fldChar w:fldCharType="end"/>
+      </w:r>
+      <w:r>
+        <w:rPr>
+          <w:rFonts w:cs="Times New Roman"/>
+        </w:rPr>
+        <w:t xml:space="preserve">. Structural carbon costs to acquire nitrogen were calculated </w:t>
+      </w:r>
+      <w:r>
+        <w:rPr>
+          <w:rFonts w:cs="Times New Roman"/>
+        </w:rPr>
+        <w:t xml:space="preserve">as the ratio of total belowground carbon biomass to whole plant nitrogen biomass. </w:t>
+      </w:r>
+      <w:r>
+        <w:rPr>
+          <w:rFonts w:cs="Times New Roman"/>
+        </w:rPr>
+        <w:t xml:space="preserve">Belowground carbon biomass was </w:t>
+      </w:r>
+      <w:r>
+        <w:rPr>
+          <w:rFonts w:cs="Times New Roman"/>
+        </w:rPr>
+        <w:t xml:space="preserve">calculated by multiplying the carbon content of roots and root nodules by total biomass of each respective organ type, then adding root carbon biomass and root nodule carbon biomass. Similarly, whole plant nitrogen biomass was calculated by multiplying the nitrogen content of leaves, stems, roots, and root nodules by biomass of each respective organ type, then taking the sum of nitrogen biomass of each organ type. Importantly, this calculation only quantifies plant structural carbon costs, and does not include any additional carbon costs </w:t>
+      </w:r>
+      <w:r>
+        <w:rPr>
+          <w:rFonts w:cs="Times New Roman"/>
+        </w:rPr>
+        <w:lastRenderedPageBreak/>
+        <w:t xml:space="preserve">associated with respiration, exudation, or turnover. An explicit explanation of the limitations of this calculation can be found in </w:t>
+      </w:r>
+      <w:r>
+        <w:rPr>
+          <w:rFonts w:cs="Times New Roman"/>
+        </w:rPr>
+        <w:fldChar w:fldCharType="begin" w:fldLock="1"/>
+      </w:r>
+      <w:r>
+        <w:rPr>
+          <w:rFonts w:cs="Times New Roman"/>
+        </w:rPr>
+        <w:instrText>ADDIN CSL_CITATION {"citationItems":[{"id":"ITEM-1","itemData":{"DOI":"10.1093/jxb/erab253","ISSN":"0022-0957","abstract":"Plant nitrogen acquisition requires carbon to be allocated belowground to build roots and sustain microbial associations. This carbon cost to acquire nitrogen varies by nitrogen acquisition strategy; however, the degree to which these costs vary due to nitrogen availability or demand has not been well tested under controlled conditions. We grew a species capable of forming associations with nitrogen-fixing bacteria (Glycine max) and a species not capable of forming such associations (Gossypium hirsutum) under four soil nitrogen levels to manipulate nitrogen availability and four light levels to manipulate nitrogen demand in a full-factorial greenhouse experiment. We quantified carbon costs to acquire nitrogen as the ratio of total root carbon to whole-plant nitrogen within each treatment combination. In both species, light availability increased carbon costs due to a larger increase in root carbon than whole-plant nitrogen, while nitrogen fertilization generally decreased carbon costs due to a larger increase in whole-plant nitrogen than root carbon. Nodulation data indicated that G. max shifted relative carbon allocation from nitrogen fixation to direct uptake with increased nitrogen fertilization. These findings suggest that carbon costs to acquire nitrogen are modified by changes in light and nitrogen availability in species with and without associations with nitrogen-fixing bacteria.","author":[{"dropping-particle":"","family":"Perkowski","given":"Evan A","non-dropping-particle":"","parse-names":false,"suffix":""},{"dropping-particle":"","family":"Waring","given":"Elizabeth F","non-dropping-particle":"","parse-names":false,"suffix":""},{"dropping-particle":"","family":"Smith","given":"Nicholas G","non-dropping-particle":"","parse-names":false,"suffix":""}],"container-title":"Journal of Experimental Botany","editor":[{"dropping-particle":"","family":"Rogers","given":"Alistair","non-dropping-particle":"","parse-names":false,"suffix":""}],"id":"ITEM-1","issue":"15","issued":{"date-parts":[["2021","7","28"]]},"page":"5766-5776","title":"Root mass carbon costs to acquire nitrogen are determined by nitrogen and light availability in two species with different nitrogen acquisition strategies","type":"article-journal","volume":"72"},"uris":["http://www.mendeley.com/documents/?uuid=233b0f00-9a30-4c3a-a2bb-5e67ae9c0e5f"]}],"mendeley":{"formattedCitation":"(Perkowski &lt;i&gt;et al.&lt;/i&gt;, 2021)","manualFormatting":"Perkowski et al., (2021)","plainTextFormattedCitation":"(Perkowski et al., 2021)"},"properties":{"noteIndex":0},"schema":"https://github.com/citation-style-language/schema/raw/master/csl-citation.json"}</w:instrText>
+      </w:r>
+      <w:r>
+        <w:rPr>
+          <w:rFonts w:cs="Times New Roman"/>
+        </w:rPr>
+        <w:fldChar w:fldCharType="separate"/>
+      </w:r>
+      <w:r>
+        <w:rPr>
+          <w:rFonts w:cs="Times New Roman"/>
+          <w:noProof/>
+        </w:rPr>
+        <w:t xml:space="preserve">Perkowski </w:t>
+      </w:r>
+      <w:r>
+        <w:rPr>
+          <w:rFonts w:cs="Times New Roman"/>
+          <w:i/>
+          <w:noProof/>
+        </w:rPr>
+        <w:t>et al.</w:t>
+      </w:r>
+      <w:r>
+        <w:rPr>
+          <w:rFonts w:cs="Times New Roman"/>
+          <w:noProof/>
+        </w:rPr>
+        <w:t xml:space="preserve">, </w:t>
+      </w:r>
+      <w:r>
+        <w:rPr>
+          <w:rFonts w:cs="Times New Roman"/>
+          <w:noProof/>
+        </w:rPr>
+        <w:t>(</w:t>
+      </w:r>
+      <w:r>
+        <w:rPr>
+          <w:rFonts w:cs="Times New Roman"/>
+          <w:noProof/>
+        </w:rPr>
+        <w:t>2021)</w:t>
+      </w:r>
+      <w:r>
+        <w:rPr>
+          <w:rFonts w:cs="Times New Roman"/>
+        </w:rPr>
+        <w:fldChar w:fldCharType="end"/>
+      </w:r>
+      <w:r>
+        <w:rPr>
+          <w:rFonts w:cs="Times New Roman"/>
+        </w:rPr>
+        <w:t>.</w:t>
+      </w:r>
+    </w:p>
+    <w:p>
+      <w:pPr>
+        <w:autoSpaceDE w:val="0"/>
+        <w:autoSpaceDN w:val="0"/>
+        <w:adjustRightInd w:val="0"/>
+        <w:spacing w:line="360" w:lineRule="auto"/>
       </w:pPr>
     </w:p>
     <w:p>
@@ -3216,7 +2284,7 @@
           <w:color w:val="000000"/>
           <w:vertAlign w:val="subscript"/>
         </w:rPr>
-        <w:t>area</w:t>
+        <w:t>net</w:t>
       </w:r>
       <w:proofErr w:type="spellEnd"/>
       <w:r>
@@ -4497,7 +3565,7 @@
           <w:color w:val="000000"/>
           <w:vertAlign w:val="subscript"/>
         </w:rPr>
-        <w:t>area</w:t>
+        <w:t>net</w:t>
       </w:r>
       <w:proofErr w:type="spellEnd"/>
       <w:r>
@@ -5429,6 +4497,7 @@
           <w:iCs/>
           <w:color w:val="000000"/>
         </w:rPr>
+        <w:lastRenderedPageBreak/>
         <w:t>where</w:t>
       </w:r>
       <w:r>
@@ -6031,7 +5100,6 @@
         </w:rPr>
         <w:t xml:space="preserve"> represents the standardized temperature of 298.15 K and </w:t>
       </w:r>
-      <w:proofErr w:type="spellStart"/>
       <w:r>
         <w:rPr>
           <w:i/>
@@ -6047,7 +5115,6 @@
         </w:rPr>
         <w:t>obs</w:t>
       </w:r>
-      <w:proofErr w:type="spellEnd"/>
       <w:r>
         <w:rPr>
           <w:color w:val="000000"/>
@@ -6895,15 +5962,22 @@
         <w:t>leaf</w:t>
       </w:r>
       <w:r>
-        <w:t xml:space="preserve"> photosynthesis, tradeoffs between nitrogen and water use, and whole plant growth. All models included soil nitrogen fertilization, inoculation status, and interactions between soil nitrogen fertilization and inoculation status as categorical </w:t>
+        <w:t xml:space="preserve"> photosynthesis, tradeoffs between nitrogen and water use, and whole plant growth. All models included soil nitrogen fertilization, inoculation status, and interactions between soil nitrogen fertilization and inoculation status as categorical fixed effects</w:t>
+      </w:r>
+      <w:r>
+        <w:t>. Block number was included as a random intercept term</w:t>
+      </w:r>
+      <w:r>
+        <w:t xml:space="preserve"> to account for any environmental heterogeneity within the greenhouse</w:t>
+      </w:r>
+      <w:r>
+        <w:t xml:space="preserve">. Models with this independent variable structure were constructed to quantify relationships between soil nitrogen fertilization and </w:t>
       </w:r>
       <w:r>
         <w:lastRenderedPageBreak/>
-        <w:t>fixed effects</w:t>
-      </w:r>
-      <w:r>
-        <w:t xml:space="preserve">. Block number was included as a random intercept term. Models with this independent variable structure were constructed to quantify relationships between soil nitrogen fertilization and inoculation status on </w:t>
-      </w:r>
+        <w:t xml:space="preserve">inoculation status on </w:t>
+      </w:r>
+      <w:proofErr w:type="spellStart"/>
       <w:r>
         <w:rPr>
           <w:i/>
@@ -6915,8 +5989,9 @@
         <w:rPr>
           <w:vertAlign w:val="subscript"/>
         </w:rPr>
-        <w:t>400</w:t>
-      </w:r>
+        <w:t>net</w:t>
+      </w:r>
+      <w:proofErr w:type="spellEnd"/>
       <w:r>
         <w:t xml:space="preserve">, </w:t>
       </w:r>
@@ -7207,23 +6282,11 @@
       </w:r>
       <w:proofErr w:type="spellEnd"/>
       <w:r>
-        <w:t xml:space="preserve">, total biomass, and </w:t>
-      </w:r>
-      <w:proofErr w:type="spellStart"/>
-      <w:r>
-        <w:rPr>
-          <w:i/>
-          <w:iCs/>
-        </w:rPr>
-        <w:t>L</w:t>
-      </w:r>
-      <w:r>
-        <w:rPr>
-          <w:vertAlign w:val="subscript"/>
-        </w:rPr>
-        <w:t>total</w:t>
-      </w:r>
-      <w:proofErr w:type="spellEnd"/>
+        <w:t>, total biomass, and</w:t>
+      </w:r>
+      <w:r>
+        <w:t xml:space="preserve"> total leaf area</w:t>
+      </w:r>
       <w:r>
         <w:t>.</w:t>
       </w:r>
@@ -7234,10 +6297,37 @@
         <w:ind w:firstLine="720"/>
       </w:pPr>
       <w:r>
-        <w:t>We used Shapiro-Wilk tests of normality to determine whether linear mixed-effects models satisfied residual normality assumptions. All models satisfied residual normality assumptions except XXX, XXX, and XXX (Shapiro-Wilk: p&lt;0.05 in all cases). We attempted to satisfy residual normality assumptions for these dependent variables by first fitting models using dependent variables that were natural log transformed. If residual normality assumptions were still not met (Shapiro-Wilk: p&lt;0.05), then models were fit using dependent variables that were square root transformed. All residual normality assumptions were met with either a natural log or square root data transformation (Shapiro-Wilk: p&gt;0.05 in all cases</w:t>
-      </w:r>
-      <w:r>
-        <w:t>). Specifically, we natural log transformed XXX and XXX. We also square root transformed XXX.</w:t>
+        <w:t xml:space="preserve">We used Shapiro-Wilk tests of normality to determine whether linear mixed-effects models satisfied residual normality assumptions. All models satisfied residual normality assumptions except </w:t>
+      </w:r>
+      <w:r>
+        <w:rPr>
+          <w:highlight w:val="yellow"/>
+        </w:rPr>
+        <w:t>XXX, XXX, and XXX</w:t>
+      </w:r>
+      <w:r>
+        <w:t xml:space="preserve"> (Shapiro-Wilk: p&lt;0.05 in all cases). We attempted to satisfy residual normality assumptions for these dependent variables by first fitting models using dependent variables that were natural log transformed. If residual normality assumptions were still not met (Shapiro-Wilk: p&lt;0.05), then models were fit using dependent variables that were square root transformed. All residual normality assumptions were met with either a natural log or square root data transformation (Shapiro-Wilk: p&gt;0.05 in all cases</w:t>
+      </w:r>
+      <w:r>
+        <w:t xml:space="preserve">). Specifically, we natural log transformed </w:t>
+      </w:r>
+      <w:r>
+        <w:rPr>
+          <w:highlight w:val="yellow"/>
+        </w:rPr>
+        <w:t>XXX and XXX</w:t>
+      </w:r>
+      <w:r>
+        <w:t xml:space="preserve">. We also square root transformed </w:t>
+      </w:r>
+      <w:r>
+        <w:rPr>
+          <w:highlight w:val="yellow"/>
+        </w:rPr>
+        <w:t>XXX</w:t>
+      </w:r>
+      <w:r>
+        <w:t>.</w:t>
       </w:r>
     </w:p>
     <w:p>
@@ -7392,13 +6482,19 @@
         <w:t xml:space="preserve">All analyses and plots were conducted in R version </w:t>
       </w:r>
       <w:r>
-        <w:t xml:space="preserve">4.1.0 </w:t>
+        <w:t>4.1.</w:t>
+      </w:r>
+      <w:r>
+        <w:t>1</w:t>
+      </w:r>
+      <w:r>
+        <w:t xml:space="preserve"> </w:t>
       </w:r>
       <w:r>
         <w:fldChar w:fldCharType="begin" w:fldLock="1"/>
       </w:r>
       <w:r>
-        <w:instrText>ADDIN CSL_CITATION {"citationItems":[{"id":"ITEM-1","itemData":{"author":[{"dropping-particle":"","family":"R Core Team","given":"","non-dropping-particle":"","parse-names":false,"suffix":""}],"id":"ITEM-1","issued":{"date-parts":[["2020"]]},"number":"4.0.5","publisher":"R Foundation for Statistical Computing","publisher-place":"Vienna, Austria","title":"R: A language and environment for statistical computing","type":"article"},"uris":["http://www.mendeley.com/documents/?uuid=9df2246d-8bff-4e78-8053-1da2f14fc848"]}],"mendeley":{"formattedCitation":"(R Core Team, 2020)","plainTextFormattedCitation":"(R Core Team, 2020)","previouslyFormattedCitation":"(R Core Team, 2020)"},"properties":{"noteIndex":0},"schema":"https://github.com/citation-style-language/schema/raw/master/csl-citation.json"}</w:instrText>
+        <w:instrText>ADDIN CSL_CITATION {"citationItems":[{"id":"ITEM-1","itemData":{"author":[{"dropping-particle":"","family":"R Core Team","given":"","non-dropping-particle":"","parse-names":false,"suffix":""}],"id":"ITEM-1","issued":{"date-parts":[["2021"]]},"number":"4.1.1","publisher":"R Foundation for Statistical Computing","publisher-place":"Vienna, Austria","title":"R: A language and environment for statistical computing","type":"article"},"uris":["http://www.mendeley.com/documents/?uuid=9df2246d-8bff-4e78-8053-1da2f14fc848"]}],"mendeley":{"formattedCitation":"(R Core Team, 2021)","plainTextFormattedCitation":"(R Core Team, 2021)","previouslyFormattedCitation":"(R Core Team, 2021)"},"properties":{"noteIndex":0},"schema":"https://github.com/citation-style-language/schema/raw/master/csl-citation.json"}</w:instrText>
       </w:r>
       <w:r>
         <w:fldChar w:fldCharType="separate"/>
@@ -7407,7 +6503,7 @@
         <w:rPr>
           <w:noProof/>
         </w:rPr>
-        <w:t>(R Core Team, 2020)</w:t>
+        <w:t>(R Core Team, 2021)</w:t>
       </w:r>
       <w:r>
         <w:fldChar w:fldCharType="end"/>
@@ -7432,543 +6528,6 @@
         </w:rPr>
         <w:t>Results</w:t>
       </w:r>
-    </w:p>
-    <w:p>
-      <w:pPr>
-        <w:spacing w:line="360" w:lineRule="auto"/>
-      </w:pPr>
-      <w:r>
-        <w:rPr>
-          <w:i/>
-          <w:iCs/>
-        </w:rPr>
-        <w:t>Leaf photosynthesis and metabolism</w:t>
-      </w:r>
-    </w:p>
-    <w:p>
-      <w:pPr>
-        <w:spacing w:line="360" w:lineRule="auto"/>
-      </w:pPr>
-      <w:r>
-        <w:t xml:space="preserve">P1: </w:t>
-      </w:r>
-      <w:r>
-        <w:t>[</w:t>
-      </w:r>
-      <w:r>
-        <w:rPr>
-          <w:i/>
-          <w:iCs/>
-        </w:rPr>
-        <w:t>A</w:t>
-      </w:r>
-      <w:r>
-        <w:rPr>
-          <w:vertAlign w:val="subscript"/>
-        </w:rPr>
-        <w:t>400</w:t>
-      </w:r>
-      <w:r>
-        <w:t xml:space="preserve">, </w:t>
-      </w:r>
-      <w:r>
-        <w:rPr>
-          <w:i/>
-          <w:iCs/>
-        </w:rPr>
-        <w:t>V</w:t>
-      </w:r>
-      <w:r>
-        <w:rPr>
-          <w:vertAlign w:val="subscript"/>
-        </w:rPr>
-        <w:t>cmax25</w:t>
-      </w:r>
-      <w:r>
-        <w:t xml:space="preserve">, </w:t>
-      </w:r>
-      <w:r>
-        <w:rPr>
-          <w:i/>
-          <w:iCs/>
-        </w:rPr>
-        <w:t>J</w:t>
-      </w:r>
-      <w:r>
-        <w:rPr>
-          <w:vertAlign w:val="subscript"/>
-        </w:rPr>
-        <w:t>max25</w:t>
-      </w:r>
-      <w:r>
-        <w:t xml:space="preserve">, </w:t>
-      </w:r>
-      <w:r>
-        <w:rPr>
-          <w:i/>
-          <w:iCs/>
-        </w:rPr>
-        <w:t>J</w:t>
-      </w:r>
-      <w:r>
-        <w:rPr>
-          <w:vertAlign w:val="subscript"/>
-        </w:rPr>
-        <w:t>max25</w:t>
-      </w:r>
-      <w:r>
-        <w:t>:</w:t>
-      </w:r>
-      <w:r>
-        <w:rPr>
-          <w:i/>
-          <w:iCs/>
-        </w:rPr>
-        <w:t>V</w:t>
-      </w:r>
-      <w:r>
-        <w:rPr>
-          <w:vertAlign w:val="subscript"/>
-        </w:rPr>
-        <w:t>cmax25</w:t>
-      </w:r>
-      <w:r>
-        <w:t xml:space="preserve">, </w:t>
-      </w:r>
-      <w:r>
-        <w:rPr>
-          <w:i/>
-          <w:iCs/>
-        </w:rPr>
-        <w:t>R</w:t>
-      </w:r>
-      <w:r>
-        <w:rPr>
-          <w:vertAlign w:val="subscript"/>
-        </w:rPr>
-        <w:t>d25</w:t>
-      </w:r>
-      <w:r>
-        <w:t xml:space="preserve">, </w:t>
-      </w:r>
-      <w:r>
-        <w:rPr>
-          <w:i/>
-          <w:iCs/>
-        </w:rPr>
-        <w:t>R</w:t>
-      </w:r>
-      <w:r>
-        <w:rPr>
-          <w:vertAlign w:val="subscript"/>
-        </w:rPr>
-        <w:t>d25</w:t>
-      </w:r>
-      <w:r>
-        <w:t>:</w:t>
-      </w:r>
-      <w:r>
-        <w:rPr>
-          <w:i/>
-          <w:iCs/>
-        </w:rPr>
-        <w:t>V</w:t>
-      </w:r>
-      <w:r>
-        <w:rPr>
-          <w:vertAlign w:val="subscript"/>
-        </w:rPr>
-        <w:t>cmax25</w:t>
-      </w:r>
-      <w:r>
-        <w:t>]</w:t>
-      </w:r>
-    </w:p>
-    <w:p>
-      <w:pPr>
-        <w:spacing w:line="360" w:lineRule="auto"/>
-      </w:pPr>
-      <w:r>
-        <w:tab/>
-        <w:t>Fig. 1: A</w:t>
-      </w:r>
-      <w:r>
-        <w:rPr>
-          <w:vertAlign w:val="subscript"/>
-        </w:rPr>
-        <w:t>400</w:t>
-      </w:r>
-      <w:r>
-        <w:t>, V</w:t>
-      </w:r>
-      <w:r>
-        <w:rPr>
-          <w:vertAlign w:val="subscript"/>
-        </w:rPr>
-        <w:t>cmax</w:t>
-      </w:r>
-      <w:r>
-        <w:rPr>
-          <w:vertAlign w:val="subscript"/>
-        </w:rPr>
-        <w:t>25</w:t>
-      </w:r>
-      <w:r>
-        <w:t>, J</w:t>
-      </w:r>
-      <w:r>
-        <w:rPr>
-          <w:vertAlign w:val="subscript"/>
-        </w:rPr>
-        <w:t>max</w:t>
-      </w:r>
-      <w:r>
-        <w:rPr>
-          <w:vertAlign w:val="subscript"/>
-        </w:rPr>
-        <w:t>25</w:t>
-      </w:r>
-      <w:r>
-        <w:t>, R</w:t>
-      </w:r>
-      <w:r>
-        <w:rPr>
-          <w:vertAlign w:val="subscript"/>
-        </w:rPr>
-        <w:t>d</w:t>
-      </w:r>
-      <w:r>
-        <w:rPr>
-          <w:vertAlign w:val="subscript"/>
-        </w:rPr>
-        <w:t>25</w:t>
-      </w:r>
-      <w:r>
-        <w:t>:V</w:t>
-      </w:r>
-      <w:r>
-        <w:rPr>
-          <w:vertAlign w:val="subscript"/>
-        </w:rPr>
-        <w:t>cmax</w:t>
-      </w:r>
-      <w:r>
-        <w:rPr>
-          <w:vertAlign w:val="subscript"/>
-        </w:rPr>
-        <w:t>25</w:t>
-      </w:r>
-    </w:p>
-    <w:p>
-      <w:pPr>
-        <w:spacing w:line="360" w:lineRule="auto"/>
-      </w:pPr>
-    </w:p>
-    <w:p>
-      <w:pPr>
-        <w:spacing w:line="360" w:lineRule="auto"/>
-        <w:rPr>
-          <w:i/>
-          <w:iCs/>
-        </w:rPr>
-      </w:pPr>
-      <w:r>
-        <w:rPr>
-          <w:i/>
-          <w:iCs/>
-        </w:rPr>
-        <w:t>Tradeoffs between water and nitrogen use</w:t>
-      </w:r>
-    </w:p>
-    <w:p>
-      <w:pPr>
-        <w:spacing w:line="360" w:lineRule="auto"/>
-      </w:pPr>
-      <w:r>
-        <w:t xml:space="preserve">P1: </w:t>
-      </w:r>
-      <w:r>
-        <w:t>[</w:t>
-      </w:r>
-      <w:proofErr w:type="spellStart"/>
-      <w:r>
-        <w:rPr>
-          <w:i/>
-          <w:iCs/>
-        </w:rPr>
-        <w:t>L</w:t>
-      </w:r>
-      <w:r>
-        <w:rPr>
-          <w:vertAlign w:val="subscript"/>
-        </w:rPr>
-        <w:t>mass</w:t>
-      </w:r>
-      <w:proofErr w:type="spellEnd"/>
-      <w:r>
-        <w:t xml:space="preserve">, </w:t>
-      </w:r>
-      <w:r>
-        <w:rPr>
-          <w:i/>
-          <w:iCs/>
-        </w:rPr>
-        <w:t>L</w:t>
-      </w:r>
-      <w:r>
-        <w:rPr>
-          <w:vertAlign w:val="subscript"/>
-        </w:rPr>
-        <w:t>area</w:t>
-      </w:r>
-      <w:r>
-        <w:t xml:space="preserve">, SLA, </w:t>
-      </w:r>
-      <w:proofErr w:type="spellStart"/>
-      <w:r>
-        <w:rPr>
-          <w:i/>
-          <w:iCs/>
-        </w:rPr>
-        <w:t>N</w:t>
-      </w:r>
-      <w:r>
-        <w:rPr>
-          <w:vertAlign w:val="subscript"/>
-        </w:rPr>
-        <w:t>mass</w:t>
-      </w:r>
-      <w:proofErr w:type="spellEnd"/>
-      <w:r>
-        <w:t xml:space="preserve">, </w:t>
-      </w:r>
-      <w:proofErr w:type="spellStart"/>
-      <w:r>
-        <w:rPr>
-          <w:i/>
-          <w:iCs/>
-        </w:rPr>
-        <w:t>N</w:t>
-      </w:r>
-      <w:r>
-        <w:rPr>
-          <w:vertAlign w:val="subscript"/>
-        </w:rPr>
-        <w:t>area</w:t>
-      </w:r>
-      <w:proofErr w:type="spellEnd"/>
-      <w:r>
-        <w:t>]</w:t>
-      </w:r>
-    </w:p>
-    <w:p>
-      <w:pPr>
-        <w:spacing w:line="360" w:lineRule="auto"/>
-      </w:pPr>
-      <w:r>
-        <w:t xml:space="preserve">P2: </w:t>
-      </w:r>
-      <w:r>
-        <w:t>[</w:t>
-      </w:r>
-      <w:r>
-        <w:rPr>
-          <w:i/>
-          <w:iCs/>
-        </w:rPr>
-        <w:t>g</w:t>
-      </w:r>
-      <w:r>
-        <w:rPr>
-          <w:vertAlign w:val="subscript"/>
-        </w:rPr>
-        <w:t>s400</w:t>
-      </w:r>
-      <w:r>
-        <w:t xml:space="preserve">, </w:t>
-      </w:r>
-      <w:r>
-        <w:rPr>
-          <w:lang w:val="el-GR"/>
-        </w:rPr>
-        <w:t>χ</w:t>
-      </w:r>
-      <w:r>
-        <w:t>,</w:t>
-      </w:r>
-      <w:r>
-        <w:t xml:space="preserve"> </w:t>
-      </w:r>
-      <w:proofErr w:type="spellStart"/>
-      <w:proofErr w:type="gramStart"/>
-      <w:r>
-        <w:rPr>
-          <w:i/>
-          <w:iCs/>
-        </w:rPr>
-        <w:t>C</w:t>
-      </w:r>
-      <w:r>
-        <w:rPr>
-          <w:vertAlign w:val="subscript"/>
-        </w:rPr>
-        <w:t>i</w:t>
-      </w:r>
-      <w:r>
-        <w:t>:</w:t>
-      </w:r>
-      <w:r>
-        <w:rPr>
-          <w:i/>
-          <w:iCs/>
-        </w:rPr>
-        <w:t>C</w:t>
-      </w:r>
-      <w:r>
-        <w:rPr>
-          <w:vertAlign w:val="subscript"/>
-        </w:rPr>
-        <w:t>a</w:t>
-      </w:r>
-      <w:proofErr w:type="spellEnd"/>
-      <w:proofErr w:type="gramEnd"/>
-      <w:r>
-        <w:t xml:space="preserve">, </w:t>
-      </w:r>
-      <w:proofErr w:type="spellStart"/>
-      <w:r>
-        <w:rPr>
-          <w:i/>
-          <w:iCs/>
-        </w:rPr>
-        <w:t>N</w:t>
-      </w:r>
-      <w:r>
-        <w:rPr>
-          <w:vertAlign w:val="subscript"/>
-        </w:rPr>
-        <w:t>area</w:t>
-      </w:r>
-      <w:proofErr w:type="spellEnd"/>
-      <w:r>
-        <w:t>]</w:t>
-      </w:r>
-    </w:p>
-    <w:p>
-      <w:pPr>
-        <w:spacing w:line="360" w:lineRule="auto"/>
-      </w:pPr>
-      <w:r>
-        <w:t>P3: [</w:t>
-      </w:r>
-      <w:proofErr w:type="spellStart"/>
-      <w:r>
-        <w:t>iWUE</w:t>
-      </w:r>
-      <w:proofErr w:type="spellEnd"/>
-      <w:r>
-        <w:t>, PNUE]</w:t>
-      </w:r>
-    </w:p>
-    <w:p>
-      <w:pPr>
-        <w:spacing w:line="360" w:lineRule="auto"/>
-      </w:pPr>
-      <w:r>
-        <w:tab/>
-        <w:t xml:space="preserve">Fig. 2: </w:t>
-      </w:r>
-      <w:r>
-        <w:rPr>
-          <w:lang w:val="el-GR"/>
-        </w:rPr>
-        <w:t>χ</w:t>
-      </w:r>
-      <w:r>
-        <w:t>, PNUE</w:t>
-      </w:r>
-    </w:p>
-    <w:p>
-      <w:pPr>
-        <w:spacing w:line="360" w:lineRule="auto"/>
-      </w:pPr>
-    </w:p>
-    <w:p>
-      <w:pPr>
-        <w:spacing w:line="360" w:lineRule="auto"/>
-      </w:pPr>
-      <w:r>
-        <w:rPr>
-          <w:i/>
-          <w:iCs/>
-        </w:rPr>
-        <w:t>Whole plant traits</w:t>
-      </w:r>
-    </w:p>
-    <w:p>
-      <w:pPr>
-        <w:spacing w:line="360" w:lineRule="auto"/>
-      </w:pPr>
-      <w:r>
-        <w:t>P1</w:t>
-      </w:r>
-      <w:r>
-        <w:rPr>
-          <w:i/>
-          <w:iCs/>
-        </w:rPr>
-        <w:t xml:space="preserve"> </w:t>
-      </w:r>
-      <w:proofErr w:type="spellStart"/>
-      <w:r>
-        <w:rPr>
-          <w:i/>
-          <w:iCs/>
-        </w:rPr>
-        <w:t>L</w:t>
-      </w:r>
-      <w:r>
-        <w:rPr>
-          <w:vertAlign w:val="subscript"/>
-        </w:rPr>
-        <w:t>total</w:t>
-      </w:r>
-      <w:proofErr w:type="spellEnd"/>
-      <w:r>
-        <w:t>, biomass</w:t>
-      </w:r>
-    </w:p>
-    <w:p>
-      <w:pPr>
-        <w:spacing w:line="360" w:lineRule="auto"/>
-      </w:pPr>
-      <w:r>
-        <w:tab/>
-        <w:t xml:space="preserve">Fig. 3: </w:t>
-      </w:r>
-      <w:proofErr w:type="spellStart"/>
-      <w:r>
-        <w:rPr>
-          <w:i/>
-          <w:iCs/>
-        </w:rPr>
-        <w:t>L</w:t>
-      </w:r>
-      <w:r>
-        <w:rPr>
-          <w:vertAlign w:val="subscript"/>
-        </w:rPr>
-        <w:t>total</w:t>
-      </w:r>
-      <w:proofErr w:type="spellEnd"/>
-      <w:r>
-        <w:t>, biomass</w:t>
-      </w:r>
-    </w:p>
-    <w:p>
-      <w:pPr>
-        <w:spacing w:line="360" w:lineRule="auto"/>
-      </w:pPr>
     </w:p>
     <w:sectPr>
       <w:pgSz w:w="12240" w:h="15840"/>

</xml_diff>